<commit_message>
more work on response
</commit_message>
<xml_diff>
--- a/paper/autologistic_paper_v2.docx
+++ b/paper/autologistic_paper_v2.docx
@@ -1612,11 +1612,30 @@
         <w:t>or explained by covariates.</w:t>
       </w:r>
       <w:r>
-        <w:t xml:space="preserve"> In other words, there is no unmodeled site-specific heterogeneity. </w:t>
-      </w:r>
-      <w:r>
-        <w:t>If such assumptions are violated then the resulting model may be over precise</w:t>
-      </w:r>
+        <w:t xml:space="preserve"> In other words, there is no unmodeled site-specific heterogeneity.</w:t>
+      </w:r>
+      <w:r>
+        <w:t xml:space="preserve"> And </w:t>
+      </w:r>
+      <w:proofErr w:type="gramStart"/>
+      <w:r>
+        <w:t xml:space="preserve">fifth, </w:t>
+      </w:r>
+      <w:r>
+        <w:t xml:space="preserve"> </w:t>
+      </w:r>
+      <w:r>
+        <w:t>If</w:t>
+      </w:r>
+      <w:proofErr w:type="gramEnd"/>
+      <w:r>
+        <w:t xml:space="preserve"> such assumptions are violated then the resulting model may be over </w:t>
+      </w:r>
+      <w:proofErr w:type="gramStart"/>
+      <w:r>
+        <w:t>precise</w:t>
+      </w:r>
+      <w:proofErr w:type="gramEnd"/>
       <w:r>
         <w:t xml:space="preserve"> or</w:t>
       </w:r>
@@ -17579,7 +17598,7 @@
           <w:noProof/>
         </w:rPr>
         <w:drawing>
-          <wp:inline distT="0" distB="0" distL="0" distR="0" wp14:anchorId="0AF0E4F9" wp14:editId="4FEF2667">
+          <wp:inline distT="0" distB="0" distL="0" distR="0" wp14:anchorId="0AF0E4F9" wp14:editId="70AED965">
             <wp:extent cx="3200400" cy="6400800"/>
             <wp:effectExtent l="0" t="0" r="0" b="0"/>
             <wp:docPr id="1145776243" name="Picture 5"/>
@@ -19278,25 +19297,7 @@
           <w:shd w:val="clear" w:color="auto" w:fill="FFFFFF"/>
         </w:rPr>
         <w:lastRenderedPageBreak/>
-        <w:t xml:space="preserve">Louvrier, J., Duchamp, C., Lauret, V., </w:t>
-      </w:r>
-      <w:proofErr w:type="spellStart"/>
-      <w:r>
-        <w:rPr>
-          <w:rFonts w:cs="Arial"/>
-          <w:color w:val="222222"/>
-          <w:shd w:val="clear" w:color="auto" w:fill="FFFFFF"/>
-        </w:rPr>
-        <w:t>Marboutin</w:t>
-      </w:r>
-      <w:proofErr w:type="spellEnd"/>
-      <w:r>
-        <w:rPr>
-          <w:rFonts w:cs="Arial"/>
-          <w:color w:val="222222"/>
-          <w:shd w:val="clear" w:color="auto" w:fill="FFFFFF"/>
-        </w:rPr>
-        <w:t xml:space="preserve">, E., </w:t>
+        <w:t xml:space="preserve">Louvrier, J., Duchamp, C., Lauret, V., Marboutin, E., </w:t>
       </w:r>
       <w:proofErr w:type="spellStart"/>
       <w:proofErr w:type="gramStart"/>
@@ -19486,23 +19487,13 @@
           <w:shd w:val="clear" w:color="auto" w:fill="FFFFFF"/>
         </w:rPr>
       </w:pPr>
-      <w:proofErr w:type="spellStart"/>
       <w:r>
         <w:rPr>
           <w:rFonts w:cs="Arial"/>
           <w:color w:val="222222"/>
           <w:shd w:val="clear" w:color="auto" w:fill="FFFFFF"/>
         </w:rPr>
-        <w:t>Mckann</w:t>
-      </w:r>
-      <w:proofErr w:type="spellEnd"/>
-      <w:r>
-        <w:rPr>
-          <w:rFonts w:cs="Arial"/>
-          <w:color w:val="222222"/>
-          <w:shd w:val="clear" w:color="auto" w:fill="FFFFFF"/>
-        </w:rPr>
-        <w:t>, P. C., Gray, B. R., &amp; Thogmartin, W. E. (2013). Small sample bias in dynamic occupancy models. </w:t>
+        <w:t>Mckann, P. C., Gray, B. R., &amp; Thogmartin, W. E. (2013). Small sample bias in dynamic occupancy models. </w:t>
       </w:r>
       <w:r>
         <w:rPr>

</xml_diff>

<commit_message>
almost done with revisions
</commit_message>
<xml_diff>
--- a/paper/autologistic_paper_v2.docx
+++ b/paper/autologistic_paper_v2.docx
@@ -766,6 +766,7 @@
         <w:spacing w:line="480" w:lineRule="auto"/>
         <w:ind w:firstLine="720"/>
       </w:pPr>
+      <w:bookmarkStart w:id="2" w:name="_Hlk207786603"/>
       <w:proofErr w:type="spellStart"/>
       <w:r>
         <w:t>Autologistic</w:t>
@@ -775,10 +776,10 @@
         <w:t xml:space="preserve"> occupancy models are a</w:t>
       </w:r>
       <w:r>
-        <w:t>nother approach t</w:t>
-      </w:r>
-      <w:r>
-        <w:t>hat can</w:t>
+        <w:t xml:space="preserve">nother approach </w:t>
+      </w:r>
+      <w:r>
+        <w:t>to</w:t>
       </w:r>
       <w:r>
         <w:t xml:space="preserve"> </w:t>
@@ -790,7 +791,15 @@
         <w:t xml:space="preserve"> </w:t>
       </w:r>
       <w:r>
-        <w:t xml:space="preserve">spatial or temporal dependence in </w:t>
+        <w:t xml:space="preserve">spatial or temporal dependence </w:t>
+      </w:r>
+      <w:proofErr w:type="gramStart"/>
+      <w:r>
+        <w:t>in</w:t>
+      </w:r>
+      <w:proofErr w:type="gramEnd"/>
+      <w:r>
+        <w:t xml:space="preserve"> </w:t>
       </w:r>
       <w:r>
         <w:t>species distribution</w:t>
@@ -802,7 +811,24 @@
         <w:t>.</w:t>
       </w:r>
       <w:r>
-        <w:t xml:space="preserve"> Spatial </w:t>
+        <w:t xml:space="preserve"> </w:t>
+      </w:r>
+      <w:r>
+        <w:t>D</w:t>
+      </w:r>
+      <w:r>
+        <w:t xml:space="preserve">eveloped for spatial statistics by </w:t>
+      </w:r>
+      <w:proofErr w:type="spellStart"/>
+      <w:r>
+        <w:t>Besag</w:t>
+      </w:r>
+      <w:proofErr w:type="spellEnd"/>
+      <w:r>
+        <w:t xml:space="preserve"> (1974)</w:t>
+      </w:r>
+      <w:r>
+        <w:t xml:space="preserve">, </w:t>
       </w:r>
       <w:proofErr w:type="spellStart"/>
       <w:r>
@@ -810,25 +836,13 @@
       </w:r>
       <w:proofErr w:type="spellEnd"/>
       <w:r>
-        <w:t xml:space="preserve"> occupancy models account for spatial autocorrelation such that </w:t>
-      </w:r>
-      <w:r>
-        <w:t xml:space="preserve">the occupancy </w:t>
-      </w:r>
-      <w:r>
-        <w:t>probability at</w:t>
-      </w:r>
-      <w:r>
-        <w:t xml:space="preserve"> a </w:t>
-      </w:r>
-      <w:r>
-        <w:t>site can</w:t>
-      </w:r>
-      <w:r>
-        <w:t xml:space="preserve"> vary if nearby sites are also occupied</w:t>
-      </w:r>
-      <w:r>
-        <w:t xml:space="preserve">.  Temporal </w:t>
+        <w:t xml:space="preserve"> models entered the ecological literature under that name over 20 years later (Augustin et al. 1996). In their classical form</w:t>
+      </w:r>
+      <w:r>
+        <w:t>,</w:t>
+      </w:r>
+      <w:r>
+        <w:t xml:space="preserve"> </w:t>
       </w:r>
       <w:proofErr w:type="spellStart"/>
       <w:r>
@@ -836,72 +850,172 @@
       </w:r>
       <w:proofErr w:type="spellEnd"/>
       <w:r>
-        <w:t xml:space="preserve"> occupancy models</w:t>
+        <w:t xml:space="preserve"> models</w:t>
+      </w:r>
+      <w:r>
+        <w:t xml:space="preserve"> were </w:t>
+      </w:r>
+      <w:r>
+        <w:t xml:space="preserve">used to quantify whether the occupancy probability at a </w:t>
+      </w:r>
+      <w:r>
+        <w:t>site</w:t>
+      </w:r>
+      <w:r>
+        <w:t xml:space="preserve"> depended on the occupancy status of neighboring </w:t>
+      </w:r>
+      <w:r>
+        <w:t>site</w:t>
+      </w:r>
+      <w:r>
+        <w:t>s</w:t>
+      </w:r>
+      <w:r>
+        <w:t xml:space="preserve">. </w:t>
+      </w:r>
+      <w:r>
+        <w:t xml:space="preserve"> Wikle </w:t>
+      </w:r>
+      <w:r>
+        <w:t>et al. (1998)</w:t>
       </w:r>
       <w:r>
         <w:t xml:space="preserve"> </w:t>
       </w:r>
       <w:r>
-        <w:t xml:space="preserve">account for temporal autocorrelation </w:t>
-      </w:r>
-      <w:r>
-        <w:t>as a first-order Markov process so</w:t>
-      </w:r>
-      <w:r>
-        <w:t xml:space="preserve"> th</w:t>
-      </w:r>
-      <w:r>
-        <w:t>at the</w:t>
-      </w:r>
-      <w:r>
-        <w:t xml:space="preserve"> occupancy probability at a site can vary if </w:t>
-      </w:r>
-      <w:r>
-        <w:t>it</w:t>
-      </w:r>
-      <w:r>
-        <w:t xml:space="preserve"> was also occupied </w:t>
-      </w:r>
-      <w:r>
-        <w:t>in</w:t>
-      </w:r>
-      <w:r>
-        <w:t xml:space="preserve"> the previous timestep.</w:t>
+        <w:t>later extended the model to include spatiotemporal dependence</w:t>
+      </w:r>
+      <w:r>
+        <w:t xml:space="preserve"> s</w:t>
+      </w:r>
+      <w:r>
+        <w:t>o</w:t>
+      </w:r>
+      <w:r>
+        <w:t xml:space="preserve"> that site occupancy could be influenced by the occupancy status of neighboring sites in the previous timestep</w:t>
+      </w:r>
+      <w:r>
+        <w:t xml:space="preserve">. </w:t>
+      </w:r>
+      <w:r>
+        <w:t>S</w:t>
+      </w:r>
+      <w:r>
+        <w:t xml:space="preserve">patiotemporal </w:t>
+      </w:r>
+      <w:proofErr w:type="spellStart"/>
+      <w:r>
+        <w:t>autologistic</w:t>
+      </w:r>
+      <w:proofErr w:type="spellEnd"/>
+      <w:r>
+        <w:t xml:space="preserve"> models have </w:t>
+      </w:r>
+      <w:r>
+        <w:t>been used in a variety of ecological contexts</w:t>
+      </w:r>
+      <w:r>
+        <w:t xml:space="preserve"> (e.g., </w:t>
+      </w:r>
+      <w:r>
+        <w:t>Hooten and Wikle, 2007</w:t>
+      </w:r>
+      <w:r>
+        <w:t>)</w:t>
+      </w:r>
+      <w:r>
+        <w:t xml:space="preserve"> and </w:t>
+      </w:r>
+      <w:r>
+        <w:t>have also been extended to</w:t>
+      </w:r>
+      <w:r>
+        <w:t xml:space="preserve"> dynamic occupancy models (</w:t>
+      </w:r>
+      <w:r>
+        <w:t>Bled et al. 2011a</w:t>
+      </w:r>
+      <w:r>
+        <w:t xml:space="preserve">, </w:t>
+      </w:r>
+      <w:r>
+        <w:t>Bled et al. 2011</w:t>
+      </w:r>
+      <w:r>
+        <w:t xml:space="preserve">b, </w:t>
+      </w:r>
+      <w:proofErr w:type="spellStart"/>
+      <w:r>
+        <w:t>Yackulic</w:t>
+      </w:r>
+      <w:proofErr w:type="spellEnd"/>
+      <w:r>
+        <w:t xml:space="preserve"> et al. 2012</w:t>
+      </w:r>
+      <w:r>
+        <w:t>, Kase et al. 2025</w:t>
+      </w:r>
+      <w:r>
+        <w:t>)</w:t>
+      </w:r>
+      <w:r>
+        <w:t xml:space="preserve">. </w:t>
+      </w:r>
+      <w:r>
+        <w:t>More recently</w:t>
+      </w:r>
+      <w:r>
+        <w:t>,</w:t>
+      </w:r>
+      <w:r>
+        <w:t xml:space="preserve"> however,</w:t>
       </w:r>
       <w:r>
         <w:t xml:space="preserve"> </w:t>
       </w:r>
-      <w:r>
-        <w:t>While</w:t>
-      </w:r>
-      <w:r>
-        <w:t xml:space="preserve"> I</w:t>
-      </w:r>
-      <w:r>
-        <w:t xml:space="preserve"> specifically</w:t>
-      </w:r>
-      <w:r>
-        <w:t xml:space="preserve"> focus on temporal </w:t>
-      </w:r>
       <w:proofErr w:type="spellStart"/>
       <w:r>
         <w:t>autologistic</w:t>
       </w:r>
       <w:proofErr w:type="spellEnd"/>
       <w:r>
+        <w:t xml:space="preserve"> occupancy </w:t>
+      </w:r>
+      <w:r>
+        <w:lastRenderedPageBreak/>
+        <w:t xml:space="preserve">models </w:t>
+      </w:r>
+      <w:r>
+        <w:t xml:space="preserve">are </w:t>
+      </w:r>
+      <w:r>
+        <w:t xml:space="preserve">only temporal such that </w:t>
+      </w:r>
+      <w:r>
+        <w:t>the occupancy probability at a site can vary if it was also occupied in the previous timestep</w:t>
+      </w:r>
+      <w:r>
+        <w:t xml:space="preserve"> (e.g., Tingley et al. 2016, Fidino et al. 2024)</w:t>
+      </w:r>
+      <w:r>
+        <w:t xml:space="preserve">. </w:t>
+      </w:r>
+      <w:r>
+        <w:t xml:space="preserve">This temporal formulation is therefore equivalent to a first-order Markov process and is not explicitly </w:t>
+      </w:r>
+      <w:proofErr w:type="spellStart"/>
+      <w:r>
+        <w:t>autologistic</w:t>
+      </w:r>
+      <w:proofErr w:type="spellEnd"/>
+      <w:r>
         <w:t xml:space="preserve"> </w:t>
       </w:r>
       <w:r>
-        <w:t xml:space="preserve">occupancy </w:t>
-      </w:r>
-      <w:r>
-        <w:t>models</w:t>
-      </w:r>
-      <w:r>
-        <w:t xml:space="preserve"> here</w:t>
-      </w:r>
-      <w:r>
-        <w:t xml:space="preserve">, those interested in spatial </w:t>
+        <w:t>because</w:t>
+      </w:r>
+      <w:r>
+        <w:t xml:space="preserve"> it lacks a spatial component. Nevertheless, I will retain the term ‘</w:t>
       </w:r>
       <w:proofErr w:type="spellStart"/>
       <w:r>
@@ -909,16 +1023,25 @@
       </w:r>
       <w:proofErr w:type="spellEnd"/>
       <w:r>
-        <w:t xml:space="preserve"> models can refer to </w:t>
-      </w:r>
-      <w:r>
-        <w:t>Royle and Dorazio (2008).</w:t>
-      </w:r>
-      <w:r>
-        <w:t xml:space="preserve"> </w:t>
-      </w:r>
-      <w:r>
-        <w:t xml:space="preserve">Temporal </w:t>
+        <w:t xml:space="preserve">’ here for the temporal form to maintain consistency in </w:t>
+      </w:r>
+      <w:proofErr w:type="gramStart"/>
+      <w:r>
+        <w:t>the literature</w:t>
+      </w:r>
+      <w:proofErr w:type="gramEnd"/>
+      <w:r>
+        <w:t xml:space="preserve">. </w:t>
+      </w:r>
+    </w:p>
+    <w:bookmarkEnd w:id="2"/>
+    <w:p>
+      <w:pPr>
+        <w:spacing w:line="480" w:lineRule="auto"/>
+        <w:ind w:firstLine="720"/>
+      </w:pPr>
+      <w:r>
+        <w:t xml:space="preserve">Ecologists have shown the utility of temporal </w:t>
       </w:r>
       <w:proofErr w:type="spellStart"/>
       <w:r>
@@ -926,10 +1049,7 @@
       </w:r>
       <w:proofErr w:type="spellEnd"/>
       <w:r>
-        <w:t xml:space="preserve"> occupancy models</w:t>
-      </w:r>
-      <w:r>
-        <w:t xml:space="preserve"> (hereafter </w:t>
+        <w:t xml:space="preserve"> occupancy models (hereafter </w:t>
       </w:r>
       <w:proofErr w:type="spellStart"/>
       <w:r>
@@ -937,21 +1057,10 @@
       </w:r>
       <w:proofErr w:type="spellEnd"/>
       <w:r>
-        <w:t xml:space="preserve"> occupancy models)</w:t>
-      </w:r>
-      <w:r>
-        <w:t xml:space="preserve"> have been</w:t>
-      </w:r>
-      <w:r>
-        <w:t xml:space="preserve"> applied to numerous </w:t>
-      </w:r>
-      <w:proofErr w:type="gramStart"/>
-      <w:r>
-        <w:t>taxa</w:t>
-      </w:r>
-      <w:proofErr w:type="gramEnd"/>
-      <w:r>
-        <w:t>. This model</w:t>
+        <w:t xml:space="preserve"> occupancy models) across taxa, yet their overall use remains limited. </w:t>
+      </w:r>
+      <w:r>
+        <w:t>This model</w:t>
       </w:r>
       <w:r>
         <w:t xml:space="preserve">, for example, </w:t>
@@ -972,7 +1081,6 @@
         <w:t xml:space="preserve">bird diversity and </w:t>
       </w:r>
       <w:r>
-        <w:lastRenderedPageBreak/>
         <w:t>variation in fire severity (Tingley et al. 2016)</w:t>
       </w:r>
       <w:r>
@@ -1275,7 +1383,11 @@
         <w:t>)</w:t>
       </w:r>
       <w:r>
-        <w:t xml:space="preserve"> distributions as a function of fire severity throughout California’s montane forests (Stillman et al. 2023). I hope that by formally introducing </w:t>
+        <w:t xml:space="preserve"> distributions as a function of fire severity </w:t>
+      </w:r>
+      <w:r>
+        <w:lastRenderedPageBreak/>
+        <w:t xml:space="preserve">throughout California’s montane forests (Stillman et al. 2023). I hope that by formally introducing </w:t>
       </w:r>
       <w:proofErr w:type="spellStart"/>
       <w:r>
@@ -1316,7 +1428,6 @@
         <w:spacing w:line="480" w:lineRule="auto"/>
       </w:pPr>
       <w:r>
-        <w:lastRenderedPageBreak/>
         <w:t>Explanation of the method</w:t>
       </w:r>
     </w:p>
@@ -1371,6 +1482,12 @@
         <w:t xml:space="preserve"> for dynamic occupancy models</w:t>
       </w:r>
       <w:r>
+        <w:t xml:space="preserve"> because the former is a simplification of the latter</w:t>
+      </w:r>
+      <w:r>
+        <w:t xml:space="preserve"> (supporting information S1 demonstrates this)</w:t>
+      </w:r>
+      <w:r>
         <w:t>.</w:t>
       </w:r>
       <w:r>
@@ -1484,7 +1601,13 @@
         <w:t xml:space="preserve">have </w:t>
       </w:r>
       <w:r>
-        <w:t xml:space="preserve">four </w:t>
+        <w:t>f</w:t>
+      </w:r>
+      <w:r>
+        <w:t>ive</w:t>
+      </w:r>
+      <w:r>
+        <w:t xml:space="preserve"> </w:t>
       </w:r>
       <w:r>
         <w:t xml:space="preserve">key </w:t>
@@ -1525,7 +1648,7 @@
       <w:r>
         <w:t xml:space="preserve">. </w:t>
       </w:r>
-      <w:bookmarkStart w:id="2" w:name="_Hlk206424118"/>
+      <w:bookmarkStart w:id="3" w:name="_Hlk206424118"/>
       <w:r>
         <w:t>Third</w:t>
       </w:r>
@@ -1570,7 +1693,11 @@
         <w:t>t-1</w:t>
       </w:r>
       <w:r>
-        <w:t xml:space="preserve">. Temporal dependence over longer time spans (e.g., </w:t>
+        <w:t xml:space="preserve">. Temporal dependence over longer time spans </w:t>
+      </w:r>
+      <w:r>
+        <w:lastRenderedPageBreak/>
+        <w:t xml:space="preserve">(e.g., </w:t>
       </w:r>
       <w:r>
         <w:rPr>
@@ -1592,7 +1719,7 @@
       <w:r>
         <w:t>) is therefore indirectly estimated through the first-order Markov process, which lessens with increasing time span</w:t>
       </w:r>
-      <w:bookmarkEnd w:id="2"/>
+      <w:bookmarkEnd w:id="3"/>
       <w:r>
         <w:t xml:space="preserve">. </w:t>
       </w:r>
@@ -1615,27 +1742,14 @@
         <w:t xml:space="preserve"> In other words, there is no unmodeled site-specific heterogeneity.</w:t>
       </w:r>
       <w:r>
-        <w:t xml:space="preserve"> And </w:t>
-      </w:r>
-      <w:proofErr w:type="gramStart"/>
-      <w:r>
-        <w:t xml:space="preserve">fifth, </w:t>
-      </w:r>
-      <w:r>
-        <w:t xml:space="preserve"> </w:t>
-      </w:r>
-      <w:r>
-        <w:t>If</w:t>
-      </w:r>
-      <w:proofErr w:type="gramEnd"/>
-      <w:r>
-        <w:t xml:space="preserve"> such assumptions are violated then the resulting model may be over </w:t>
-      </w:r>
-      <w:proofErr w:type="gramStart"/>
-      <w:r>
-        <w:t>precise</w:t>
-      </w:r>
-      <w:proofErr w:type="gramEnd"/>
+        <w:t xml:space="preserve"> And fifth, </w:t>
+      </w:r>
+      <w:r>
+        <w:t>i</w:t>
+      </w:r>
+      <w:r>
+        <w:t>f such assumptions are violated then the resulting model may be over precise</w:t>
+      </w:r>
       <w:r>
         <w:t xml:space="preserve"> or</w:t>
       </w:r>
@@ -1750,7 +1864,13 @@
         <w:t xml:space="preserve"> in the model</w:t>
       </w:r>
       <w:r>
-        <w:t xml:space="preserve">. Thus, for </w:t>
+        <w:t>.</w:t>
+      </w:r>
+      <w:r>
+        <w:t xml:space="preserve"> </w:t>
+      </w:r>
+      <w:r>
+        <w:t xml:space="preserve">Thus, for </w:t>
       </w:r>
       <w:proofErr w:type="spellStart"/>
       <w:r>
@@ -1904,6 +2024,7 @@
       <w:r>
         <w:t xml:space="preserve"> </w:t>
       </w:r>
+      <w:bookmarkStart w:id="4" w:name="_Hlk207798153"/>
       <w:proofErr w:type="spellStart"/>
       <w:r>
         <w:rPr>
@@ -1924,7 +2045,11 @@
       <w:proofErr w:type="spellEnd"/>
       <w:proofErr w:type="gramEnd"/>
       <w:r>
-        <w:t xml:space="preserve"> be the occupancy probability. During the first </w:t>
+        <w:t xml:space="preserve"> </w:t>
+      </w:r>
+      <w:bookmarkEnd w:id="4"/>
+      <w:r>
+        <w:t xml:space="preserve">be the occupancy probability. During the first </w:t>
       </w:r>
       <w:r>
         <w:t>season</w:t>
@@ -2000,6 +2125,7 @@
             <w:pPr>
               <w:spacing w:line="480" w:lineRule="auto"/>
             </w:pPr>
+            <w:bookmarkStart w:id="5" w:name="_Hlk207798166"/>
           </w:p>
         </w:tc>
         <w:tc>
@@ -2221,6 +2347,7 @@
           </w:p>
         </w:tc>
       </w:tr>
+      <w:bookmarkEnd w:id="5"/>
     </w:tbl>
     <w:p>
       <w:pPr>
@@ -2502,7 +2629,14 @@
         <w:rPr>
           <w:rFonts w:eastAsiaTheme="minorEastAsia"/>
         </w:rPr>
-        <w:t xml:space="preserve">is a 1 to account for the model intercept. </w:t>
+        <w:t xml:space="preserve">is a 1 to account for the model </w:t>
+      </w:r>
+      <w:r>
+        <w:rPr>
+          <w:rFonts w:eastAsiaTheme="minorEastAsia"/>
+        </w:rPr>
+        <w:lastRenderedPageBreak/>
+        <w:t xml:space="preserve">intercept. </w:t>
       </w:r>
       <w:r>
         <w:rPr>
@@ -3191,7 +3325,6 @@
           <w:rFonts w:eastAsiaTheme="minorEastAsia"/>
           <w:i/>
         </w:rPr>
-        <w:lastRenderedPageBreak/>
         <w:t>θ</w:t>
       </w:r>
       <w:r>
@@ -4275,7 +4408,14 @@
         <w:rPr>
           <w:rFonts w:eastAsiaTheme="minorEastAsia"/>
         </w:rPr>
-        <w:t xml:space="preserve"> occupancy models only</w:t>
+        <w:t xml:space="preserve"> </w:t>
+      </w:r>
+      <w:r>
+        <w:rPr>
+          <w:rFonts w:eastAsiaTheme="minorEastAsia"/>
+        </w:rPr>
+        <w:lastRenderedPageBreak/>
+        <w:t>occupancy models only</w:t>
       </w:r>
       <w:r>
         <w:rPr>
@@ -4490,14 +4630,7 @@
         <w:rPr>
           <w:rFonts w:eastAsiaTheme="minorEastAsia"/>
         </w:rPr>
-        <w:t xml:space="preserve">this </w:t>
-      </w:r>
-      <w:r>
-        <w:rPr>
-          <w:rFonts w:eastAsiaTheme="minorEastAsia"/>
-        </w:rPr>
-        <w:lastRenderedPageBreak/>
-        <w:t>model formulation</w:t>
+        <w:t>this model formulation</w:t>
       </w:r>
       <w:r>
         <w:rPr>
@@ -5445,7 +5578,14 @@
         <w:rPr>
           <w:rFonts w:eastAsiaTheme="minorEastAsia"/>
         </w:rPr>
-        <w:t xml:space="preserve">Because the species was present in the </w:t>
+        <w:t xml:space="preserve">Because the species </w:t>
+      </w:r>
+      <w:r>
+        <w:rPr>
+          <w:rFonts w:eastAsiaTheme="minorEastAsia"/>
+        </w:rPr>
+        <w:lastRenderedPageBreak/>
+        <w:t xml:space="preserve">was present in the </w:t>
       </w:r>
       <w:r>
         <w:rPr>
@@ -7557,7 +7697,6 @@
         <w:rPr>
           <w:rFonts w:eastAsiaTheme="minorEastAsia"/>
         </w:rPr>
-        <w:lastRenderedPageBreak/>
         <w:t xml:space="preserve">Note that rows of </w:t>
       </w:r>
       <w:proofErr w:type="spellStart"/>
@@ -8651,6 +8790,7 @@
         <w:rPr>
           <w:rFonts w:eastAsiaTheme="minorEastAsia"/>
         </w:rPr>
+        <w:lastRenderedPageBreak/>
         <w:t>T</w:t>
       </w:r>
       <w:r>
@@ -9024,14 +9164,7 @@
         <w:rPr>
           <w:rFonts w:eastAsiaTheme="minorEastAsia"/>
         </w:rPr>
-        <w:t xml:space="preserve"> are placed along the main diagonal of a diagonal matrix. This transformation is done to ensure that all </w:t>
-      </w:r>
-      <w:r>
-        <w:rPr>
-          <w:rFonts w:eastAsiaTheme="minorEastAsia"/>
-        </w:rPr>
-        <w:lastRenderedPageBreak/>
-        <w:t xml:space="preserve">the elements of Eq. 11 are conformable and that the appropriate likelihood is calculated. </w:t>
+        <w:t xml:space="preserve"> are placed along the main diagonal of a diagonal matrix. This transformation is done to ensure that all the elements of Eq. 11 are conformable and that the appropriate likelihood is calculated. </w:t>
       </w:r>
       <w:r>
         <w:rPr>
@@ -9355,7 +9488,7 @@
           <w:rFonts w:eastAsiaTheme="minorEastAsia"/>
         </w:rPr>
       </w:pPr>
-      <w:bookmarkStart w:id="3" w:name="_Hlk206422423"/>
+      <w:bookmarkStart w:id="6" w:name="_Hlk206422423"/>
       <w:r>
         <w:rPr>
           <w:rFonts w:eastAsiaTheme="minorEastAsia"/>
@@ -9420,7 +9553,7 @@
         </w:rPr>
         <w:t xml:space="preserve"> by including NA values in the detection history where data were not collected</w:t>
       </w:r>
-      <w:bookmarkEnd w:id="3"/>
+      <w:bookmarkEnd w:id="6"/>
       <w:r>
         <w:rPr>
           <w:rFonts w:eastAsiaTheme="minorEastAsia"/>
@@ -9516,7 +9649,14 @@
         <w:rPr>
           <w:rFonts w:eastAsiaTheme="minorEastAsia"/>
         </w:rPr>
-        <w:t xml:space="preserve"> dynamic occupancy models estimate local colonization (γ) and extinction rates (ε)</w:t>
+        <w:t xml:space="preserve"> dynamic </w:t>
+      </w:r>
+      <w:r>
+        <w:rPr>
+          <w:rFonts w:eastAsiaTheme="minorEastAsia"/>
+        </w:rPr>
+        <w:lastRenderedPageBreak/>
+        <w:t>occupancy models estimate local colonization (γ) and extinction rates (ε)</w:t>
       </w:r>
       <w:r>
         <w:rPr>
@@ -10538,7 +10678,11 @@
         <w:t>expected</w:t>
       </w:r>
       <w:r>
-        <w:t xml:space="preserve"> occupancy probabili</w:t>
+        <w:t xml:space="preserve"> occupancy </w:t>
+      </w:r>
+      <w:r>
+        <w:lastRenderedPageBreak/>
+        <w:t>probabili</w:t>
       </w:r>
       <w:r>
         <w:t>ties</w:t>
@@ -10643,11 +10787,7 @@
         <w:t>models and</w:t>
       </w:r>
       <w:r>
-        <w:t xml:space="preserve"> initial occupancy, </w:t>
-      </w:r>
-      <w:r>
-        <w:lastRenderedPageBreak/>
-        <w:t>colonization, extinction, and detection for dynamic</w:t>
+        <w:t xml:space="preserve"> initial occupancy, colonization, extinction, and detection for dynamic</w:t>
       </w:r>
       <w:r>
         <w:t xml:space="preserve"> models</w:t>
@@ -10866,7 +11006,11 @@
         <w:t>n</w:t>
       </w:r>
       <w:r>
-        <w:t xml:space="preserve"> simulations for each scenario, the RMSE of each model parameter can be derived as </w:t>
+        <w:t xml:space="preserve"> simulations for each scenario, the RMSE of each </w:t>
+      </w:r>
+      <w:r>
+        <w:lastRenderedPageBreak/>
+        <w:t xml:space="preserve">model parameter can be derived as </w:t>
       </w:r>
       <m:oMath>
         <m:r>
@@ -11123,11 +11267,7 @@
         <w:t xml:space="preserve"> term, θ, term had consistently less bias</w:t>
       </w:r>
       <w:r>
-        <w:t xml:space="preserve"> </w:t>
-      </w:r>
-      <w:r>
-        <w:lastRenderedPageBreak/>
-        <w:t xml:space="preserve">which </w:t>
+        <w:t xml:space="preserve"> which </w:t>
       </w:r>
       <w:r>
         <w:t>was respectively 51</w:t>
@@ -11228,6 +11368,7 @@
         <w:rPr>
           <w:noProof/>
         </w:rPr>
+        <w:lastRenderedPageBreak/>
         <w:drawing>
           <wp:inline distT="0" distB="0" distL="0" distR="0" wp14:anchorId="366D3BA2" wp14:editId="509E63B0">
             <wp:extent cx="5854700" cy="4572000"/>
@@ -11287,7 +11428,6 @@
           <w:b/>
           <w:bCs/>
         </w:rPr>
-        <w:lastRenderedPageBreak/>
         <w:t>Figure 1</w:t>
       </w:r>
       <w:r>
@@ -11363,6 +11503,7 @@
         <w:rPr>
           <w:noProof/>
         </w:rPr>
+        <w:lastRenderedPageBreak/>
         <w:drawing>
           <wp:inline distT="0" distB="0" distL="0" distR="0" wp14:anchorId="6B5E5267" wp14:editId="2B755DDB">
             <wp:extent cx="4572000" cy="4572000"/>
@@ -11463,11 +11604,7 @@
         <w:t>1</w:t>
       </w:r>
       <w:r>
-        <w:t xml:space="preserve">) slope terms of dynamic occupancy models across 160 different simulation scenarios. Rows represent different scenarios where the expected occupancy </w:t>
-      </w:r>
-      <w:r>
-        <w:lastRenderedPageBreak/>
-        <w:t xml:space="preserve">of the simulated species ranges from 0.2 to 0.5, whereas the number of sites and seasons simulated varying within each subplot. </w:t>
+        <w:t xml:space="preserve">) slope terms of dynamic occupancy models across 160 different simulation scenarios. Rows represent different scenarios where the expected occupancy of the simulated species ranges from 0.2 to 0.5, whereas the number of sites and seasons simulated varying within each subplot. </w:t>
       </w:r>
     </w:p>
     <w:p>
@@ -11515,7 +11652,11 @@
         <w:t xml:space="preserve"> model</w:t>
       </w:r>
       <w:r>
-        <w:t xml:space="preserve"> colonization intercept and 1.3 times narrower than the extinction intercept (Figure 3). </w:t>
+        <w:t xml:space="preserve"> colonization intercept and 1.3 times narrower than the extinction </w:t>
+      </w:r>
+      <w:r>
+        <w:lastRenderedPageBreak/>
+        <w:t xml:space="preserve">intercept (Figure 3). </w:t>
       </w:r>
       <w:proofErr w:type="gramStart"/>
       <w:r>
@@ -11596,7 +11737,6 @@
         <w:rPr>
           <w:noProof/>
         </w:rPr>
-        <w:lastRenderedPageBreak/>
         <w:drawing>
           <wp:inline distT="0" distB="0" distL="0" distR="0" wp14:anchorId="74E274E8" wp14:editId="18D48169">
             <wp:extent cx="5854700" cy="4572000"/>
@@ -11656,6 +11796,7 @@
           <w:b/>
           <w:bCs/>
         </w:rPr>
+        <w:lastRenderedPageBreak/>
         <w:t>Figure 3</w:t>
       </w:r>
       <w:r>
@@ -11731,7 +11872,6 @@
         <w:rPr>
           <w:noProof/>
         </w:rPr>
-        <w:lastRenderedPageBreak/>
         <w:drawing>
           <wp:inline distT="0" distB="0" distL="0" distR="0" wp14:anchorId="67ACE535" wp14:editId="15B6973B">
             <wp:extent cx="4572000" cy="4572000"/>
@@ -11905,11 +12045,7 @@
         <w:t xml:space="preserve"> occupancy models </w:t>
       </w:r>
       <w:r>
-        <w:t xml:space="preserve">had relatively low bias for all latent state parameters.  </w:t>
-      </w:r>
-      <w:r>
-        <w:lastRenderedPageBreak/>
-        <w:t xml:space="preserve">This was not true for dynamic models, which especially struggled when the species was more common and </w:t>
+        <w:t xml:space="preserve">had relatively low bias for all latent state parameters.  This was not true for dynamic models, which especially struggled when the species was more common and </w:t>
       </w:r>
       <w:r>
         <w:t xml:space="preserve">when </w:t>
@@ -12170,7 +12306,6 @@
         <w:spacing w:line="480" w:lineRule="auto"/>
       </w:pPr>
       <w:r>
-        <w:lastRenderedPageBreak/>
         <w:t>Worked examples</w:t>
       </w:r>
     </w:p>
@@ -12383,6 +12518,7 @@
         <w:spacing w:line="480" w:lineRule="auto"/>
       </w:pPr>
       <w:r>
+        <w:lastRenderedPageBreak/>
         <w:tab/>
         <w:t>For this example</w:t>
       </w:r>
@@ -12414,7 +12550,6 @@
         <w:ind w:firstLine="720"/>
       </w:pPr>
       <w:r>
-        <w:lastRenderedPageBreak/>
         <w:t>For our analysis</w:t>
       </w:r>
       <w:r>
@@ -12969,7 +13104,6 @@
         <w:t xml:space="preserve"> the median per capita income within 1 km of each </w:t>
       </w:r>
       <w:r>
-        <w:lastRenderedPageBreak/>
         <w:t xml:space="preserve">site </w:t>
       </w:r>
       <w:r>
@@ -13524,7 +13658,11 @@
         <w:t xml:space="preserve"> so </w:t>
       </w:r>
       <w:r>
-        <w:t>the matrix for our weekly temperature covariate will have 96 rows and 16 columns</w:t>
+        <w:t xml:space="preserve">the matrix for our weekly temperature covariate will have 96 </w:t>
+      </w:r>
+      <w:r>
+        <w:lastRenderedPageBreak/>
+        <w:t>rows and 16 columns</w:t>
       </w:r>
       <w:r>
         <w:t xml:space="preserve"> such that the first four columns are associated to the four weeks of sampling in the first season and the last four columns are associated to the four weeks of sampling in the last season</w:t>
@@ -13592,7 +13730,6 @@
         <w:rPr>
           <w:rFonts w:ascii="Lucida Console" w:hAnsi="Lucida Console"/>
         </w:rPr>
-        <w:lastRenderedPageBreak/>
         <w:t xml:space="preserve">  </w:t>
       </w:r>
       <w:proofErr w:type="gramStart"/>
@@ -14265,7 +14402,11 @@
         <w:t xml:space="preserve">varied in which covariates were included </w:t>
       </w:r>
       <w:r>
-        <w:t>but also</w:t>
+        <w:t xml:space="preserve">but </w:t>
+      </w:r>
+      <w:r>
+        <w:lastRenderedPageBreak/>
+        <w:t>also</w:t>
       </w:r>
       <w:r>
         <w:t xml:space="preserve"> whether those covariates had a quadratic term</w:t>
@@ -14330,7 +14471,6 @@
         <w:rPr>
           <w:rFonts w:ascii="Lucida Console" w:hAnsi="Lucida Console"/>
         </w:rPr>
-        <w:lastRenderedPageBreak/>
         <w:t xml:space="preserve">  </w:t>
       </w:r>
       <w:proofErr w:type="spellStart"/>
@@ -15496,7 +15636,6 @@
         <w:rPr>
           <w:rFonts w:ascii="Lucida Console" w:hAnsi="Lucida Console"/>
         </w:rPr>
-        <w:lastRenderedPageBreak/>
         <w:t>summary(</w:t>
       </w:r>
       <w:proofErr w:type="spellStart"/>
@@ -16578,7 +16717,11 @@
         <w:t xml:space="preserve"> made</w:t>
       </w:r>
       <w:r>
-        <w:t xml:space="preserve"> in three steps. First, we generate a dataset with covariate values we’d like to make predictions with, holding other covariates at their </w:t>
+        <w:t xml:space="preserve"> in </w:t>
+      </w:r>
+      <w:r>
+        <w:lastRenderedPageBreak/>
+        <w:t xml:space="preserve">three steps. First, we generate a dataset with covariate values we’d like to make predictions with, holding other covariates at their </w:t>
       </w:r>
       <w:proofErr w:type="gramStart"/>
       <w:r>
@@ -17358,6 +17501,7 @@
         <w:rPr>
           <w:rFonts w:ascii="Lucida Console" w:hAnsi="Lucida Console"/>
         </w:rPr>
+        <w:lastRenderedPageBreak/>
         <w:t>I</w:t>
       </w:r>
       <w:r>
@@ -17553,11 +17697,7 @@
         <w:t xml:space="preserve"> opossum occupancy was greatest </w:t>
       </w:r>
       <w:r>
-        <w:t xml:space="preserve">when impervious cover was roughly 43% and decreased with increasing levels of </w:t>
-      </w:r>
-      <w:r>
-        <w:lastRenderedPageBreak/>
-        <w:t>neighborhood wealth. I also detected a non-linear relationship between opossum detection probability and weekly temperature</w:t>
+        <w:t>when impervious cover was roughly 43% and decreased with increasing levels of neighborhood wealth. I also detected a non-linear relationship between opossum detection probability and weekly temperature</w:t>
       </w:r>
       <w:r>
         <w:t xml:space="preserve"> such that opossum detection probability was highest when the weekly average temperature was around 15 </w:t>
@@ -17597,8 +17737,9 @@
         <w:rPr>
           <w:noProof/>
         </w:rPr>
+        <w:lastRenderedPageBreak/>
         <w:drawing>
-          <wp:inline distT="0" distB="0" distL="0" distR="0" wp14:anchorId="0AF0E4F9" wp14:editId="70AED965">
+          <wp:inline distT="0" distB="0" distL="0" distR="0" wp14:anchorId="0AF0E4F9" wp14:editId="0790A0E9">
             <wp:extent cx="3200400" cy="6400800"/>
             <wp:effectExtent l="0" t="0" r="0" b="0"/>
             <wp:docPr id="1145776243" name="Picture 5"/>
@@ -17658,7 +17799,6 @@
           <w:b/>
           <w:bCs/>
         </w:rPr>
-        <w:lastRenderedPageBreak/>
         <w:t>Figure 5.</w:t>
       </w:r>
       <w:r>
@@ -17692,6 +17832,7 @@
         <w:spacing w:line="480" w:lineRule="auto"/>
       </w:pPr>
       <w:r>
+        <w:lastRenderedPageBreak/>
         <w:t xml:space="preserve">Black-backed woodpecker </w:t>
       </w:r>
       <w:r>
@@ -17857,54 +17998,57 @@
         <w:ind w:firstLine="720"/>
       </w:pPr>
       <w:r>
+        <w:t xml:space="preserve">I fitted three models to </w:t>
+      </w:r>
+      <w:proofErr w:type="gramStart"/>
+      <w:r>
+        <w:t>these</w:t>
+      </w:r>
+      <w:proofErr w:type="gramEnd"/>
+      <w:r>
+        <w:t xml:space="preserve"> data. All models had the same detection logit-linear predictor, which included </w:t>
+      </w:r>
+      <w:r>
+        <w:t>whether a survey was 2 or 3 minutes in length (2 min = 0, 3 min = 1), the ordinal day of a survey, and the survey type (point count = 0, playback = 1).</w:t>
+      </w:r>
+      <w:r>
+        <w:t xml:space="preserve"> As a departure from</w:t>
+      </w:r>
+      <w:r>
+        <w:t xml:space="preserve"> Stillman et al. (2023), I did not fit a static occupancy model </w:t>
+      </w:r>
+      <w:r>
+        <w:t>as the first model and</w:t>
+      </w:r>
+      <w:r>
+        <w:t xml:space="preserve"> instead </w:t>
+      </w:r>
+      <w:r>
+        <w:t>used</w:t>
+      </w:r>
+      <w:r>
+        <w:t xml:space="preserve"> a</w:t>
+      </w:r>
+      <w:r>
+        <w:t>n</w:t>
+      </w:r>
+      <w:r>
+        <w:t xml:space="preserve"> intercept-only </w:t>
+      </w:r>
+      <w:proofErr w:type="spellStart"/>
+      <w:r>
+        <w:t>autologistic</w:t>
+      </w:r>
+      <w:proofErr w:type="spellEnd"/>
+      <w:r>
+        <w:t xml:space="preserve"> model. The</w:t>
+      </w:r>
+      <w:r>
+        <w:t xml:space="preserve"> second model, which Stillman et al. (2023) described as their “temporal </w:t>
+      </w:r>
+      <w:r>
         <w:lastRenderedPageBreak/>
-        <w:t xml:space="preserve">I fitted three models to </w:t>
-      </w:r>
-      <w:proofErr w:type="gramStart"/>
-      <w:r>
-        <w:t>these</w:t>
-      </w:r>
-      <w:proofErr w:type="gramEnd"/>
-      <w:r>
-        <w:t xml:space="preserve"> data. All models had the same detection logit-linear predictor, which included </w:t>
-      </w:r>
-      <w:r>
-        <w:t>whether a survey was 2 or 3 minutes in length (2 min = 0, 3 min = 1), the ordinal day of a survey, and the survey type (point count = 0, playback = 1).</w:t>
-      </w:r>
-      <w:r>
-        <w:t xml:space="preserve"> As a departure from</w:t>
-      </w:r>
-      <w:r>
-        <w:t xml:space="preserve"> Stillman et al. (2023), I did not fit a static occupancy model </w:t>
-      </w:r>
-      <w:r>
-        <w:t>as the first model and</w:t>
-      </w:r>
-      <w:r>
-        <w:t xml:space="preserve"> instead </w:t>
-      </w:r>
-      <w:r>
-        <w:t>used</w:t>
-      </w:r>
-      <w:r>
-        <w:t xml:space="preserve"> a</w:t>
-      </w:r>
-      <w:r>
-        <w:t>n</w:t>
-      </w:r>
-      <w:r>
-        <w:t xml:space="preserve"> intercept-only </w:t>
-      </w:r>
-      <w:proofErr w:type="spellStart"/>
-      <w:r>
-        <w:t>autologistic</w:t>
-      </w:r>
-      <w:proofErr w:type="spellEnd"/>
-      <w:r>
-        <w:t xml:space="preserve"> model. The</w:t>
-      </w:r>
-      <w:r>
-        <w:t xml:space="preserve"> second model, which Stillman et al. (2023) described as their “temporal occupancy model,” accounted for the effect</w:t>
+        <w:t>occupancy model,” accounted for the effect</w:t>
       </w:r>
       <w:r>
         <w:t>s</w:t>
@@ -18086,11 +18230,7 @@
         <w:t xml:space="preserve"> </w:t>
       </w:r>
       <w:r>
-        <w:t xml:space="preserve">Regardless, had this analysis originally been conducted </w:t>
-      </w:r>
-      <w:r>
-        <w:lastRenderedPageBreak/>
-        <w:t xml:space="preserve">with </w:t>
+        <w:t xml:space="preserve">Regardless, had this analysis originally been conducted with </w:t>
       </w:r>
       <w:proofErr w:type="spellStart"/>
       <w:r>
@@ -18125,6 +18265,7 @@
         <w:rPr>
           <w:noProof/>
         </w:rPr>
+        <w:lastRenderedPageBreak/>
         <w:drawing>
           <wp:inline distT="0" distB="0" distL="0" distR="0" wp14:anchorId="37CC817A" wp14:editId="5195E2D6">
             <wp:extent cx="5937250" cy="4241800"/>
@@ -18229,11 +18370,7 @@
         <w:t xml:space="preserve"> collected from the supporting information of their manuscript.</w:t>
       </w:r>
       <w:r>
-        <w:t xml:space="preserve"> The right two plots represent occupancy predictions </w:t>
-      </w:r>
-      <w:r>
-        <w:lastRenderedPageBreak/>
-        <w:t xml:space="preserve">generated from </w:t>
+        <w:t xml:space="preserve"> The right two plots represent occupancy predictions generated from </w:t>
       </w:r>
       <w:proofErr w:type="spellStart"/>
       <w:r>
@@ -18250,6 +18387,7 @@
         <w:spacing w:line="480" w:lineRule="auto"/>
       </w:pPr>
       <w:r>
+        <w:lastRenderedPageBreak/>
         <w:t>Caveats</w:t>
       </w:r>
     </w:p>
@@ -18681,83 +18819,23 @@
           <w:shd w:val="clear" w:color="auto" w:fill="FFFFFF"/>
         </w:rPr>
       </w:pPr>
+      <w:proofErr w:type="spellStart"/>
       <w:r>
         <w:rPr>
           <w:rFonts w:cs="Arial"/>
           <w:color w:val="222222"/>
           <w:shd w:val="clear" w:color="auto" w:fill="FFFFFF"/>
         </w:rPr>
-        <w:t xml:space="preserve">Briscoe, N. J., </w:t>
-      </w:r>
-      <w:proofErr w:type="spellStart"/>
+        <w:t>Besag</w:t>
+      </w:r>
+      <w:proofErr w:type="spellEnd"/>
       <w:r>
         <w:rPr>
           <w:rFonts w:cs="Arial"/>
           <w:color w:val="222222"/>
           <w:shd w:val="clear" w:color="auto" w:fill="FFFFFF"/>
         </w:rPr>
-        <w:t>Zurell</w:t>
-      </w:r>
-      <w:proofErr w:type="spellEnd"/>
-      <w:r>
-        <w:rPr>
-          <w:rFonts w:cs="Arial"/>
-          <w:color w:val="222222"/>
-          <w:shd w:val="clear" w:color="auto" w:fill="FFFFFF"/>
-        </w:rPr>
-        <w:t xml:space="preserve">, D., Elith, J., König, C., </w:t>
-      </w:r>
-      <w:proofErr w:type="spellStart"/>
-      <w:r>
-        <w:rPr>
-          <w:rFonts w:cs="Arial"/>
-          <w:color w:val="222222"/>
-          <w:shd w:val="clear" w:color="auto" w:fill="FFFFFF"/>
-        </w:rPr>
-        <w:t>Fandos</w:t>
-      </w:r>
-      <w:proofErr w:type="spellEnd"/>
-      <w:r>
-        <w:rPr>
-          <w:rFonts w:cs="Arial"/>
-          <w:color w:val="222222"/>
-          <w:shd w:val="clear" w:color="auto" w:fill="FFFFFF"/>
-        </w:rPr>
-        <w:t xml:space="preserve">, G., Malchow, A. K., ... &amp; </w:t>
-      </w:r>
-      <w:proofErr w:type="spellStart"/>
-      <w:r>
-        <w:rPr>
-          <w:rFonts w:cs="Arial"/>
-          <w:color w:val="222222"/>
-          <w:shd w:val="clear" w:color="auto" w:fill="FFFFFF"/>
-        </w:rPr>
-        <w:t>Guillera</w:t>
-      </w:r>
-      <w:r>
-        <w:rPr>
-          <w:rFonts w:ascii="Cambria Math" w:hAnsi="Cambria Math" w:cs="Cambria Math"/>
-          <w:color w:val="222222"/>
-          <w:shd w:val="clear" w:color="auto" w:fill="FFFFFF"/>
-        </w:rPr>
-        <w:t>‐</w:t>
-      </w:r>
-      <w:r>
-        <w:rPr>
-          <w:rFonts w:cs="Arial"/>
-          <w:color w:val="222222"/>
-          <w:shd w:val="clear" w:color="auto" w:fill="FFFFFF"/>
-        </w:rPr>
-        <w:t>Arroita</w:t>
-      </w:r>
-      <w:proofErr w:type="spellEnd"/>
-      <w:r>
-        <w:rPr>
-          <w:rFonts w:cs="Arial"/>
-          <w:color w:val="222222"/>
-          <w:shd w:val="clear" w:color="auto" w:fill="FFFFFF"/>
-        </w:rPr>
-        <w:t>, G. (2021). Can dynamic occupancy models improve predictions of species' range dynamics? A test using Swiss birds. </w:t>
+        <w:t>, J. (1974). Spatial interaction and the statistical analysis of lattice systems. </w:t>
       </w:r>
       <w:r>
         <w:rPr>
@@ -18767,7 +18845,7 @@
           <w:color w:val="222222"/>
           <w:shd w:val="clear" w:color="auto" w:fill="FFFFFF"/>
         </w:rPr>
-        <w:t>Global Change Biology</w:t>
+        <w:t>Journal of the Royal Statistical Society: Series B (Methodological)</w:t>
       </w:r>
       <w:r>
         <w:rPr>
@@ -18785,7 +18863,7 @@
           <w:color w:val="222222"/>
           <w:shd w:val="clear" w:color="auto" w:fill="FFFFFF"/>
         </w:rPr>
-        <w:t>27</w:t>
+        <w:t>36</w:t>
       </w:r>
       <w:r>
         <w:rPr>
@@ -18793,7 +18871,7 @@
           <w:color w:val="222222"/>
           <w:shd w:val="clear" w:color="auto" w:fill="FFFFFF"/>
         </w:rPr>
-        <w:t>(18), 4269-4282.</w:t>
+        <w:t>(2), 192-225.</w:t>
       </w:r>
     </w:p>
     <w:p>
@@ -18813,43 +18891,65 @@
           <w:shd w:val="clear" w:color="auto" w:fill="FFFFFF"/>
         </w:rPr>
         <w:lastRenderedPageBreak/>
-        <w:t xml:space="preserve">de </w:t>
-      </w:r>
-      <w:proofErr w:type="spellStart"/>
+        <w:t>Bled, F., Royle, J. A., &amp; Cam, E. (2011</w:t>
+      </w:r>
       <w:r>
         <w:rPr>
           <w:rFonts w:cs="Arial"/>
           <w:color w:val="222222"/>
           <w:shd w:val="clear" w:color="auto" w:fill="FFFFFF"/>
         </w:rPr>
-        <w:t>Valpine</w:t>
-      </w:r>
-      <w:proofErr w:type="spellEnd"/>
+        <w:t>a</w:t>
+      </w:r>
       <w:r>
         <w:rPr>
           <w:rFonts w:cs="Arial"/>
           <w:color w:val="222222"/>
           <w:shd w:val="clear" w:color="auto" w:fill="FFFFFF"/>
         </w:rPr>
-        <w:t xml:space="preserve">, P., Turek, D., Paciorek, C. J., Anderson-Bergman, C., Lang, D. T., &amp; </w:t>
-      </w:r>
-      <w:proofErr w:type="spellStart"/>
+        <w:t>). Hierarchical modeling of an invasive spread: the Eurasian Collared</w:t>
+      </w:r>
+      <w:r>
+        <w:rPr>
+          <w:rFonts w:ascii="Cambria Math" w:hAnsi="Cambria Math" w:cs="Cambria Math"/>
+          <w:color w:val="222222"/>
+          <w:shd w:val="clear" w:color="auto" w:fill="FFFFFF"/>
+        </w:rPr>
+        <w:t>‐</w:t>
+      </w:r>
       <w:r>
         <w:rPr>
           <w:rFonts w:cs="Arial"/>
           <w:color w:val="222222"/>
           <w:shd w:val="clear" w:color="auto" w:fill="FFFFFF"/>
         </w:rPr>
-        <w:t>Bodik</w:t>
-      </w:r>
-      <w:proofErr w:type="spellEnd"/>
+        <w:t xml:space="preserve">Dove Streptopelia </w:t>
+      </w:r>
+      <w:proofErr w:type="spellStart"/>
       <w:r>
         <w:rPr>
           <w:rFonts w:cs="Arial"/>
           <w:color w:val="222222"/>
           <w:shd w:val="clear" w:color="auto" w:fill="FFFFFF"/>
         </w:rPr>
-        <w:t>, R. (2017). Programming with models: writing statistical algorithms for general model structures with NIMBLE. </w:t>
+        <w:t>decaocto</w:t>
+      </w:r>
+      <w:proofErr w:type="spellEnd"/>
+      <w:r>
+        <w:rPr>
+          <w:rFonts w:cs="Arial"/>
+          <w:color w:val="222222"/>
+          <w:shd w:val="clear" w:color="auto" w:fill="FFFFFF"/>
+        </w:rPr>
+        <w:t xml:space="preserve"> in the United States.</w:t>
+      </w:r>
+      <w:r>
+        <w:rPr>
+          <w:rFonts w:ascii="Aptos" w:hAnsi="Aptos" w:cs="Aptos"/>
+          <w:color w:val="222222"/>
+          <w:shd w:val="clear" w:color="auto" w:fill="FFFFFF"/>
+        </w:rPr>
+        <w:t> </w:t>
       </w:r>
       <w:r>
         <w:rPr>
@@ -18859,7 +18959,7 @@
           <w:color w:val="222222"/>
           <w:shd w:val="clear" w:color="auto" w:fill="FFFFFF"/>
         </w:rPr>
-        <w:t>Journal of Computational and Graphical Statistics</w:t>
+        <w:t>Ecological Applications</w:t>
       </w:r>
       <w:r>
         <w:rPr>
@@ -18877,7 +18977,7 @@
           <w:color w:val="222222"/>
           <w:shd w:val="clear" w:color="auto" w:fill="FFFFFF"/>
         </w:rPr>
-        <w:t>26</w:t>
+        <w:t>21</w:t>
       </w:r>
       <w:r>
         <w:rPr>
@@ -18885,39 +18985,34 @@
           <w:color w:val="222222"/>
           <w:shd w:val="clear" w:color="auto" w:fill="FFFFFF"/>
         </w:rPr>
-        <w:t>(2), 403-413.</w:t>
+        <w:t>(1), 290-302.</w:t>
       </w:r>
     </w:p>
     <w:p>
       <w:pPr>
         <w:spacing w:line="480" w:lineRule="auto"/>
         <w:ind w:left="720" w:hanging="720"/>
-      </w:pPr>
-      <w:r>
         <w:rPr>
           <w:rFonts w:cs="Arial"/>
           <w:color w:val="222222"/>
           <w:shd w:val="clear" w:color="auto" w:fill="FFFFFF"/>
         </w:rPr>
-        <w:t xml:space="preserve">Doser, J. W., Finley A. O., Kéry, M., &amp; Zipkin E. F. (2022). </w:t>
-      </w:r>
-      <w:proofErr w:type="spellStart"/>
+      </w:pPr>
       <w:r>
         <w:rPr>
           <w:rFonts w:cs="Arial"/>
           <w:color w:val="222222"/>
           <w:shd w:val="clear" w:color="auto" w:fill="FFFFFF"/>
         </w:rPr>
-        <w:t>spOccupancy</w:t>
-      </w:r>
-      <w:proofErr w:type="spellEnd"/>
+        <w:t>Bled, F., Royle, J. A., &amp; Cam, E. (2011</w:t>
+      </w:r>
       <w:r>
         <w:rPr>
           <w:rFonts w:cs="Arial"/>
           <w:color w:val="222222"/>
           <w:shd w:val="clear" w:color="auto" w:fill="FFFFFF"/>
         </w:rPr>
-        <w:t>: An R package for single-species, multi-species, and integrated spatial occupancy models Methods in Ecology and Evolution, 13, 1670-1678.</w:t>
+        <w:t>b</w:t>
       </w:r>
       <w:r>
         <w:rPr>
@@ -18925,40 +19020,7 @@
           <w:color w:val="222222"/>
           <w:shd w:val="clear" w:color="auto" w:fill="FFFFFF"/>
         </w:rPr>
-        <w:br/>
-      </w:r>
-    </w:p>
-    <w:p>
-      <w:pPr>
-        <w:spacing w:line="480" w:lineRule="auto"/>
-        <w:ind w:left="720" w:hanging="720"/>
-        <w:rPr>
-          <w:rFonts w:cs="Arial"/>
-          <w:color w:val="222222"/>
-          <w:shd w:val="clear" w:color="auto" w:fill="FFFFFF"/>
-        </w:rPr>
-      </w:pPr>
-      <w:r>
-        <w:t>Dewitz, J., U.S. Geological Survey. National Land Cover Database (NLCD) 2019 Products, version 2.0. U.S. Geological Survey. https://doi.org/10.5066/P9KZCM54. Accessed 25 June 2022</w:t>
-      </w:r>
-    </w:p>
-    <w:p>
-      <w:pPr>
-        <w:spacing w:line="480" w:lineRule="auto"/>
-        <w:ind w:left="720" w:hanging="720"/>
-        <w:rPr>
-          <w:rFonts w:cs="Arial"/>
-          <w:color w:val="222222"/>
-          <w:shd w:val="clear" w:color="auto" w:fill="FFFFFF"/>
-        </w:rPr>
-      </w:pPr>
-      <w:r>
-        <w:rPr>
-          <w:rFonts w:cs="Arial"/>
-          <w:color w:val="222222"/>
-          <w:shd w:val="clear" w:color="auto" w:fill="FFFFFF"/>
-        </w:rPr>
-        <w:t xml:space="preserve">Fidino, M. and Magle, S. B. (2017). Using Fourier series to estimate periodic patterns in dynamic occupancy models. </w:t>
+        <w:t>). Assessing hypotheses about nesting site occupancy dynamics. </w:t>
       </w:r>
       <w:r>
         <w:rPr>
@@ -18968,7 +19030,7 @@
           <w:color w:val="222222"/>
           <w:shd w:val="clear" w:color="auto" w:fill="FFFFFF"/>
         </w:rPr>
-        <w:t>Ecosphere</w:t>
+        <w:t>Ecology</w:t>
       </w:r>
       <w:r>
         <w:rPr>
@@ -18976,44 +19038,7 @@
           <w:color w:val="222222"/>
           <w:shd w:val="clear" w:color="auto" w:fill="FFFFFF"/>
         </w:rPr>
-        <w:t>, 8(9), e01944.</w:t>
-      </w:r>
-    </w:p>
-    <w:p>
-      <w:pPr>
-        <w:spacing w:line="480" w:lineRule="auto"/>
-        <w:ind w:left="720" w:hanging="720"/>
-        <w:rPr>
-          <w:rFonts w:cs="Arial"/>
-          <w:color w:val="222222"/>
-          <w:shd w:val="clear" w:color="auto" w:fill="FFFFFF"/>
-        </w:rPr>
-      </w:pPr>
-      <w:r>
-        <w:rPr>
-          <w:rFonts w:cs="Arial"/>
-          <w:color w:val="222222"/>
-          <w:shd w:val="clear" w:color="auto" w:fill="FFFFFF"/>
-        </w:rPr>
-        <w:t xml:space="preserve">Fiske, I., &amp; Chandler, R. (2011). Unmarked: </w:t>
-      </w:r>
-      <w:proofErr w:type="gramStart"/>
-      <w:r>
-        <w:rPr>
-          <w:rFonts w:cs="Arial"/>
-          <w:color w:val="222222"/>
-          <w:shd w:val="clear" w:color="auto" w:fill="FFFFFF"/>
-        </w:rPr>
-        <w:t>an</w:t>
-      </w:r>
-      <w:proofErr w:type="gramEnd"/>
-      <w:r>
-        <w:rPr>
-          <w:rFonts w:cs="Arial"/>
-          <w:color w:val="222222"/>
-          <w:shd w:val="clear" w:color="auto" w:fill="FFFFFF"/>
-        </w:rPr>
-        <w:t xml:space="preserve"> R package for fitting hierarchical models of wildlife occurrence and abundance. </w:t>
+        <w:t>, </w:t>
       </w:r>
       <w:r>
         <w:rPr>
@@ -19023,7 +19048,7 @@
           <w:color w:val="222222"/>
           <w:shd w:val="clear" w:color="auto" w:fill="FFFFFF"/>
         </w:rPr>
-        <w:t>Journal of statistical software</w:t>
+        <w:t>92</w:t>
       </w:r>
       <w:r>
         <w:rPr>
@@ -19031,7 +19056,96 @@
           <w:color w:val="222222"/>
           <w:shd w:val="clear" w:color="auto" w:fill="FFFFFF"/>
         </w:rPr>
-        <w:t>, </w:t>
+        <w:t>(4), 938-951.</w:t>
+      </w:r>
+    </w:p>
+    <w:p>
+      <w:pPr>
+        <w:spacing w:line="480" w:lineRule="auto"/>
+        <w:ind w:left="720" w:hanging="720"/>
+        <w:rPr>
+          <w:rFonts w:cs="Arial"/>
+          <w:color w:val="222222"/>
+          <w:shd w:val="clear" w:color="auto" w:fill="FFFFFF"/>
+        </w:rPr>
+      </w:pPr>
+      <w:r>
+        <w:rPr>
+          <w:rFonts w:cs="Arial"/>
+          <w:color w:val="222222"/>
+          <w:shd w:val="clear" w:color="auto" w:fill="FFFFFF"/>
+        </w:rPr>
+        <w:t xml:space="preserve">Briscoe, N. J., </w:t>
+      </w:r>
+      <w:proofErr w:type="spellStart"/>
+      <w:r>
+        <w:rPr>
+          <w:rFonts w:cs="Arial"/>
+          <w:color w:val="222222"/>
+          <w:shd w:val="clear" w:color="auto" w:fill="FFFFFF"/>
+        </w:rPr>
+        <w:t>Zurell</w:t>
+      </w:r>
+      <w:proofErr w:type="spellEnd"/>
+      <w:r>
+        <w:rPr>
+          <w:rFonts w:cs="Arial"/>
+          <w:color w:val="222222"/>
+          <w:shd w:val="clear" w:color="auto" w:fill="FFFFFF"/>
+        </w:rPr>
+        <w:t xml:space="preserve">, D., Elith, J., König, C., </w:t>
+      </w:r>
+      <w:proofErr w:type="spellStart"/>
+      <w:r>
+        <w:rPr>
+          <w:rFonts w:cs="Arial"/>
+          <w:color w:val="222222"/>
+          <w:shd w:val="clear" w:color="auto" w:fill="FFFFFF"/>
+        </w:rPr>
+        <w:t>Fandos</w:t>
+      </w:r>
+      <w:proofErr w:type="spellEnd"/>
+      <w:r>
+        <w:rPr>
+          <w:rFonts w:cs="Arial"/>
+          <w:color w:val="222222"/>
+          <w:shd w:val="clear" w:color="auto" w:fill="FFFFFF"/>
+        </w:rPr>
+        <w:t xml:space="preserve">, G., Malchow, A. K., ... &amp; </w:t>
+      </w:r>
+      <w:proofErr w:type="spellStart"/>
+      <w:r>
+        <w:rPr>
+          <w:rFonts w:cs="Arial"/>
+          <w:color w:val="222222"/>
+          <w:shd w:val="clear" w:color="auto" w:fill="FFFFFF"/>
+        </w:rPr>
+        <w:t>Guillera</w:t>
+      </w:r>
+      <w:r>
+        <w:rPr>
+          <w:rFonts w:ascii="Cambria Math" w:hAnsi="Cambria Math" w:cs="Cambria Math"/>
+          <w:color w:val="222222"/>
+          <w:shd w:val="clear" w:color="auto" w:fill="FFFFFF"/>
+        </w:rPr>
+        <w:t>‐</w:t>
+      </w:r>
+      <w:r>
+        <w:rPr>
+          <w:rFonts w:cs="Arial"/>
+          <w:color w:val="222222"/>
+          <w:shd w:val="clear" w:color="auto" w:fill="FFFFFF"/>
+        </w:rPr>
+        <w:t>Arroita</w:t>
+      </w:r>
+      <w:proofErr w:type="spellEnd"/>
+      <w:r>
+        <w:rPr>
+          <w:rFonts w:cs="Arial"/>
+          <w:color w:val="222222"/>
+          <w:shd w:val="clear" w:color="auto" w:fill="FFFFFF"/>
+        </w:rPr>
+        <w:t>, G. (2021). Can dynamic occupancy models improve predictions of species' range dynamics? A test using Swiss birds. </w:t>
       </w:r>
       <w:r>
         <w:rPr>
@@ -19041,7 +19155,7 @@
           <w:color w:val="222222"/>
           <w:shd w:val="clear" w:color="auto" w:fill="FFFFFF"/>
         </w:rPr>
-        <w:t>43</w:t>
+        <w:t>Global Change Biology</w:t>
       </w:r>
       <w:r>
         <w:rPr>
@@ -19049,26 +19163,7 @@
           <w:color w:val="222222"/>
           <w:shd w:val="clear" w:color="auto" w:fill="FFFFFF"/>
         </w:rPr>
-        <w:t>, 1-23.</w:t>
-      </w:r>
-    </w:p>
-    <w:p>
-      <w:pPr>
-        <w:spacing w:line="480" w:lineRule="auto"/>
-        <w:ind w:left="720" w:hanging="720"/>
-        <w:rPr>
-          <w:rFonts w:cs="Arial"/>
-          <w:color w:val="222222"/>
-          <w:shd w:val="clear" w:color="auto" w:fill="FFFFFF"/>
-        </w:rPr>
-      </w:pPr>
-      <w:r>
-        <w:rPr>
-          <w:rFonts w:cs="Arial"/>
-          <w:color w:val="222222"/>
-          <w:shd w:val="clear" w:color="auto" w:fill="FFFFFF"/>
-        </w:rPr>
-        <w:t>Gallo, T., Fidino, M., Gerber, B., Ahlers, A. A., Angstmann, J. L., Amaya, M., ... &amp; Magle, S. B. (2022). Mammals adjust diel activity across gradients of urbanization. </w:t>
+        <w:t>, </w:t>
       </w:r>
       <w:r>
         <w:rPr>
@@ -19078,7 +19173,7 @@
           <w:color w:val="222222"/>
           <w:shd w:val="clear" w:color="auto" w:fill="FFFFFF"/>
         </w:rPr>
-        <w:t>Elife</w:t>
+        <w:t>27</w:t>
       </w:r>
       <w:r>
         <w:rPr>
@@ -19086,7 +19181,62 @@
           <w:color w:val="222222"/>
           <w:shd w:val="clear" w:color="auto" w:fill="FFFFFF"/>
         </w:rPr>
-        <w:t>, </w:t>
+        <w:t>(18), 4269-4282.</w:t>
+      </w:r>
+    </w:p>
+    <w:p>
+      <w:pPr>
+        <w:spacing w:line="480" w:lineRule="auto"/>
+        <w:ind w:left="720" w:hanging="720"/>
+        <w:rPr>
+          <w:rFonts w:cs="Arial"/>
+          <w:color w:val="222222"/>
+          <w:shd w:val="clear" w:color="auto" w:fill="FFFFFF"/>
+        </w:rPr>
+      </w:pPr>
+      <w:r>
+        <w:rPr>
+          <w:rFonts w:cs="Arial"/>
+          <w:color w:val="222222"/>
+          <w:shd w:val="clear" w:color="auto" w:fill="FFFFFF"/>
+        </w:rPr>
+        <w:t xml:space="preserve">de </w:t>
+      </w:r>
+      <w:proofErr w:type="spellStart"/>
+      <w:r>
+        <w:rPr>
+          <w:rFonts w:cs="Arial"/>
+          <w:color w:val="222222"/>
+          <w:shd w:val="clear" w:color="auto" w:fill="FFFFFF"/>
+        </w:rPr>
+        <w:t>Valpine</w:t>
+      </w:r>
+      <w:proofErr w:type="spellEnd"/>
+      <w:r>
+        <w:rPr>
+          <w:rFonts w:cs="Arial"/>
+          <w:color w:val="222222"/>
+          <w:shd w:val="clear" w:color="auto" w:fill="FFFFFF"/>
+        </w:rPr>
+        <w:t xml:space="preserve">, P., Turek, D., Paciorek, C. J., Anderson-Bergman, C., Lang, D. T., &amp; </w:t>
+      </w:r>
+      <w:proofErr w:type="spellStart"/>
+      <w:r>
+        <w:rPr>
+          <w:rFonts w:cs="Arial"/>
+          <w:color w:val="222222"/>
+          <w:shd w:val="clear" w:color="auto" w:fill="FFFFFF"/>
+        </w:rPr>
+        <w:t>Bodik</w:t>
+      </w:r>
+      <w:proofErr w:type="spellEnd"/>
+      <w:r>
+        <w:rPr>
+          <w:rFonts w:cs="Arial"/>
+          <w:color w:val="222222"/>
+          <w:shd w:val="clear" w:color="auto" w:fill="FFFFFF"/>
+        </w:rPr>
+        <w:t>, R. (2017). Programming with models: writing statistical algorithms for general model structures with NIMBLE. </w:t>
       </w:r>
       <w:r>
         <w:rPr>
@@ -19096,7 +19246,7 @@
           <w:color w:val="222222"/>
           <w:shd w:val="clear" w:color="auto" w:fill="FFFFFF"/>
         </w:rPr>
-        <w:t>11</w:t>
+        <w:t>Journal of Computational and Graphical Statistics</w:t>
       </w:r>
       <w:r>
         <w:rPr>
@@ -19104,26 +19254,7 @@
           <w:color w:val="222222"/>
           <w:shd w:val="clear" w:color="auto" w:fill="FFFFFF"/>
         </w:rPr>
-        <w:t>, e74756.</w:t>
-      </w:r>
-    </w:p>
-    <w:p>
-      <w:pPr>
-        <w:spacing w:line="480" w:lineRule="auto"/>
-        <w:ind w:left="720" w:hanging="720"/>
-        <w:rPr>
-          <w:rFonts w:cs="Arial"/>
-          <w:color w:val="222222"/>
-          <w:shd w:val="clear" w:color="auto" w:fill="FFFFFF"/>
-        </w:rPr>
-      </w:pPr>
-      <w:r>
-        <w:rPr>
-          <w:rFonts w:cs="Arial"/>
-          <w:color w:val="222222"/>
-          <w:shd w:val="clear" w:color="auto" w:fill="FFFFFF"/>
-        </w:rPr>
-        <w:t>Kalle, R., Ramesh, T., &amp; Downs, C. T. (2018). When and where to move: Dynamic occupancy models explain the range dynamics of a food nomadic bird under climate and land cover change. </w:t>
+        <w:t>, </w:t>
       </w:r>
       <w:r>
         <w:rPr>
@@ -19133,7 +19264,7 @@
           <w:color w:val="222222"/>
           <w:shd w:val="clear" w:color="auto" w:fill="FFFFFF"/>
         </w:rPr>
-        <w:t>Global Change Biology</w:t>
+        <w:t>26</w:t>
       </w:r>
       <w:r>
         <w:rPr>
@@ -19141,7 +19272,72 @@
           <w:color w:val="222222"/>
           <w:shd w:val="clear" w:color="auto" w:fill="FFFFFF"/>
         </w:rPr>
-        <w:t>, </w:t>
+        <w:t>(2), 403-413.</w:t>
+      </w:r>
+    </w:p>
+    <w:p>
+      <w:pPr>
+        <w:spacing w:line="480" w:lineRule="auto"/>
+        <w:ind w:left="720" w:hanging="720"/>
+      </w:pPr>
+      <w:r>
+        <w:rPr>
+          <w:rFonts w:cs="Arial"/>
+          <w:color w:val="222222"/>
+          <w:shd w:val="clear" w:color="auto" w:fill="FFFFFF"/>
+        </w:rPr>
+        <w:t xml:space="preserve">Doser, J. W., Finley A. O., Kéry, M., &amp; Zipkin E. F. (2022). </w:t>
+      </w:r>
+      <w:proofErr w:type="spellStart"/>
+      <w:r>
+        <w:rPr>
+          <w:rFonts w:cs="Arial"/>
+          <w:color w:val="222222"/>
+          <w:shd w:val="clear" w:color="auto" w:fill="FFFFFF"/>
+        </w:rPr>
+        <w:t>spOccupancy</w:t>
+      </w:r>
+      <w:proofErr w:type="spellEnd"/>
+      <w:r>
+        <w:rPr>
+          <w:rFonts w:cs="Arial"/>
+          <w:color w:val="222222"/>
+          <w:shd w:val="clear" w:color="auto" w:fill="FFFFFF"/>
+        </w:rPr>
+        <w:t>: An R package for single-species, multi-species, and integrated spatial occupancy models Methods in Ecology and Evolution, 13, 1670-1678.</w:t>
+      </w:r>
+    </w:p>
+    <w:p>
+      <w:pPr>
+        <w:spacing w:line="480" w:lineRule="auto"/>
+        <w:ind w:left="720" w:hanging="720"/>
+        <w:rPr>
+          <w:rFonts w:cs="Arial"/>
+          <w:color w:val="222222"/>
+          <w:shd w:val="clear" w:color="auto" w:fill="FFFFFF"/>
+        </w:rPr>
+      </w:pPr>
+      <w:r>
+        <w:t>Dewitz, J., U.S. Geological Survey. National Land Cover Database (NLCD) 2019 Products, version 2.0. U.S. Geological Survey. https://doi.org/10.5066/P9KZCM54. Accessed 25 June 2022</w:t>
+      </w:r>
+    </w:p>
+    <w:p>
+      <w:pPr>
+        <w:spacing w:line="480" w:lineRule="auto"/>
+        <w:ind w:left="720" w:hanging="720"/>
+        <w:rPr>
+          <w:rFonts w:cs="Arial"/>
+          <w:color w:val="222222"/>
+          <w:shd w:val="clear" w:color="auto" w:fill="FFFFFF"/>
+        </w:rPr>
+      </w:pPr>
+      <w:r>
+        <w:rPr>
+          <w:rFonts w:cs="Arial"/>
+          <w:color w:val="222222"/>
+          <w:shd w:val="clear" w:color="auto" w:fill="FFFFFF"/>
+        </w:rPr>
+        <w:t xml:space="preserve">Fidino, M. and Magle, S. B. (2017). Using Fourier series to estimate periodic patterns in dynamic occupancy models. </w:t>
       </w:r>
       <w:r>
         <w:rPr>
@@ -19151,7 +19347,7 @@
           <w:color w:val="222222"/>
           <w:shd w:val="clear" w:color="auto" w:fill="FFFFFF"/>
         </w:rPr>
-        <w:t>24</w:t>
+        <w:t>Ecosphere</w:t>
       </w:r>
       <w:r>
         <w:rPr>
@@ -19159,7 +19355,7 @@
           <w:color w:val="222222"/>
           <w:shd w:val="clear" w:color="auto" w:fill="FFFFFF"/>
         </w:rPr>
-        <w:t>(1), e27-e39.</w:t>
+        <w:t>, 8(9), e01944.</w:t>
       </w:r>
     </w:p>
     <w:p>
@@ -19178,59 +19374,25 @@
           <w:color w:val="222222"/>
           <w:shd w:val="clear" w:color="auto" w:fill="FFFFFF"/>
         </w:rPr>
-        <w:t>Kays, R., Arbogast, B. S., Baker</w:t>
-      </w:r>
-      <w:r>
-        <w:rPr>
-          <w:rFonts w:ascii="Cambria Math" w:hAnsi="Cambria Math" w:cs="Cambria Math"/>
-          <w:color w:val="222222"/>
-          <w:shd w:val="clear" w:color="auto" w:fill="FFFFFF"/>
-        </w:rPr>
-        <w:t>‐</w:t>
-      </w:r>
+        <w:t xml:space="preserve">Fiske, I., &amp; Chandler, R. (2011). Unmarked: </w:t>
+      </w:r>
+      <w:proofErr w:type="gramStart"/>
       <w:r>
         <w:rPr>
           <w:rFonts w:cs="Arial"/>
           <w:color w:val="222222"/>
           <w:shd w:val="clear" w:color="auto" w:fill="FFFFFF"/>
         </w:rPr>
-        <w:t xml:space="preserve">Whatton, M., Beirne, C., Boone, H. M., Bowler, M., ... &amp; </w:t>
-      </w:r>
-      <w:proofErr w:type="spellStart"/>
+        <w:t>an</w:t>
+      </w:r>
+      <w:proofErr w:type="gramEnd"/>
       <w:r>
         <w:rPr>
           <w:rFonts w:cs="Arial"/>
           <w:color w:val="222222"/>
           <w:shd w:val="clear" w:color="auto" w:fill="FFFFFF"/>
         </w:rPr>
-        <w:t>Spironello</w:t>
-      </w:r>
-      <w:proofErr w:type="spellEnd"/>
-      <w:r>
-        <w:rPr>
-          <w:rFonts w:cs="Arial"/>
-          <w:color w:val="222222"/>
-          <w:shd w:val="clear" w:color="auto" w:fill="FFFFFF"/>
-        </w:rPr>
-        <w:t xml:space="preserve">, W. R. (2020). An empirical evaluation of camera trap study design: How many, how long and </w:t>
-      </w:r>
-      <w:proofErr w:type="gramStart"/>
-      <w:r>
-        <w:rPr>
-          <w:rFonts w:cs="Arial"/>
-          <w:color w:val="222222"/>
-          <w:shd w:val="clear" w:color="auto" w:fill="FFFFFF"/>
-        </w:rPr>
-        <w:t>when?.</w:t>
-      </w:r>
-      <w:proofErr w:type="gramEnd"/>
-      <w:r>
-        <w:rPr>
-          <w:rFonts w:cs="Arial"/>
-          <w:color w:val="222222"/>
-          <w:shd w:val="clear" w:color="auto" w:fill="FFFFFF"/>
-        </w:rPr>
-        <w:t> </w:t>
+        <w:t xml:space="preserve"> R package for fitting hierarchical models of wildlife occurrence and abundance. </w:t>
       </w:r>
       <w:r>
         <w:rPr>
@@ -19240,7 +19402,7 @@
           <w:color w:val="222222"/>
           <w:shd w:val="clear" w:color="auto" w:fill="FFFFFF"/>
         </w:rPr>
-        <w:t>Methods in Ecology and Evolution</w:t>
+        <w:t>Journal of statistical software</w:t>
       </w:r>
       <w:r>
         <w:rPr>
@@ -19258,7 +19420,7 @@
           <w:color w:val="222222"/>
           <w:shd w:val="clear" w:color="auto" w:fill="FFFFFF"/>
         </w:rPr>
-        <w:t>11</w:t>
+        <w:t>43</w:t>
       </w:r>
       <w:r>
         <w:rPr>
@@ -19266,7 +19428,7 @@
           <w:color w:val="222222"/>
           <w:shd w:val="clear" w:color="auto" w:fill="FFFFFF"/>
         </w:rPr>
-        <w:t>(6), 700-713.</w:t>
+        <w:t>, 1-23.</w:t>
       </w:r>
     </w:p>
     <w:p>
@@ -19279,55 +19441,14 @@
           <w:shd w:val="clear" w:color="auto" w:fill="FFFFFF"/>
         </w:rPr>
       </w:pPr>
-    </w:p>
-    <w:p>
-      <w:pPr>
-        <w:spacing w:line="480" w:lineRule="auto"/>
-        <w:ind w:left="720" w:hanging="720"/>
+      <w:r>
         <w:rPr>
           <w:rFonts w:cs="Arial"/>
           <w:color w:val="222222"/>
           <w:shd w:val="clear" w:color="auto" w:fill="FFFFFF"/>
         </w:rPr>
-      </w:pPr>
-      <w:r>
-        <w:rPr>
-          <w:rFonts w:cs="Arial"/>
-          <w:color w:val="222222"/>
-          <w:shd w:val="clear" w:color="auto" w:fill="FFFFFF"/>
-        </w:rPr>
-        <w:lastRenderedPageBreak/>
-        <w:t xml:space="preserve">Louvrier, J., Duchamp, C., Lauret, V., Marboutin, E., </w:t>
-      </w:r>
-      <w:proofErr w:type="spellStart"/>
-      <w:proofErr w:type="gramStart"/>
-      <w:r>
-        <w:rPr>
-          <w:rFonts w:cs="Arial"/>
-          <w:color w:val="222222"/>
-          <w:shd w:val="clear" w:color="auto" w:fill="FFFFFF"/>
-        </w:rPr>
-        <w:t>Cubaynes</w:t>
-      </w:r>
-      <w:proofErr w:type="spellEnd"/>
-      <w:r>
-        <w:rPr>
-          <w:rFonts w:cs="Arial"/>
-          <w:color w:val="222222"/>
-          <w:shd w:val="clear" w:color="auto" w:fill="FFFFFF"/>
-        </w:rPr>
-        <w:t>, S.</w:t>
-      </w:r>
-      <w:proofErr w:type="gramEnd"/>
-      <w:r>
-        <w:rPr>
-          <w:rFonts w:cs="Arial"/>
-          <w:color w:val="222222"/>
-          <w:shd w:val="clear" w:color="auto" w:fill="FFFFFF"/>
-        </w:rPr>
-        <w:t>, Choquet, R., ... &amp; Gimenez, O. (2018). Mapping and explaining wolf recolonization in France using dynamic occupancy models and opportunistic data. </w:t>
-      </w:r>
-      <w:proofErr w:type="spellStart"/>
+        <w:t>Gallo, T., Fidino, M., Gerber, B., Ahlers, A. A., Angstmann, J. L., Amaya, M., ... &amp; Magle, S. B. (2022). Mammals adjust diel activity across gradients of urbanization. </w:t>
+      </w:r>
       <w:r>
         <w:rPr>
           <w:rFonts w:cs="Arial"/>
@@ -19336,9 +19457,8 @@
           <w:color w:val="222222"/>
           <w:shd w:val="clear" w:color="auto" w:fill="FFFFFF"/>
         </w:rPr>
-        <w:t>Ecography</w:t>
-      </w:r>
-      <w:proofErr w:type="spellEnd"/>
+        <w:t>Elife</w:t>
+      </w:r>
       <w:r>
         <w:rPr>
           <w:rFonts w:cs="Arial"/>
@@ -19355,7 +19475,7 @@
           <w:color w:val="222222"/>
           <w:shd w:val="clear" w:color="auto" w:fill="FFFFFF"/>
         </w:rPr>
-        <w:t>41</w:t>
+        <w:t>11</w:t>
       </w:r>
       <w:r>
         <w:rPr>
@@ -19363,7 +19483,7 @@
           <w:color w:val="222222"/>
           <w:shd w:val="clear" w:color="auto" w:fill="FFFFFF"/>
         </w:rPr>
-        <w:t>(4), 647-660.</w:t>
+        <w:t>, e74756.</w:t>
       </w:r>
     </w:p>
     <w:p>
@@ -19377,68 +19497,13 @@
         </w:rPr>
       </w:pPr>
       <w:r>
-        <w:t>National Climatic Data Center [NCDC]. 2023. National Oceanic and Atmospheric Administration National Climatic Data Center. &lt;https://www.ncdc.noaa.gov/cdo-web/datatools/findstation</w:t>
-      </w:r>
-      <w:proofErr w:type="gramStart"/>
-      <w:r>
-        <w:t>&gt; .</w:t>
-      </w:r>
-      <w:proofErr w:type="gramEnd"/>
-      <w:r>
-        <w:t xml:space="preserve"> Accessed 25 June 2023.</w:t>
-      </w:r>
-    </w:p>
-    <w:p>
-      <w:pPr>
-        <w:spacing w:line="480" w:lineRule="auto"/>
-        <w:ind w:left="720" w:hanging="720"/>
         <w:rPr>
           <w:rFonts w:cs="Arial"/>
           <w:color w:val="222222"/>
           <w:shd w:val="clear" w:color="auto" w:fill="FFFFFF"/>
         </w:rPr>
-      </w:pPr>
-      <w:r>
-        <w:rPr>
-          <w:rFonts w:cs="Arial"/>
-          <w:color w:val="222222"/>
-          <w:shd w:val="clear" w:color="auto" w:fill="FFFFFF"/>
-        </w:rPr>
-        <w:t xml:space="preserve">Magle, S. B., Fidino, M., Lehrer, E. W., Gallo, T., Mulligan, M. P., Ríos, M. J., ... &amp; Drake, D. (2019). </w:t>
-      </w:r>
-      <w:proofErr w:type="gramStart"/>
-      <w:r>
-        <w:rPr>
-          <w:rFonts w:cs="Arial"/>
-          <w:color w:val="222222"/>
-          <w:shd w:val="clear" w:color="auto" w:fill="FFFFFF"/>
-        </w:rPr>
-        <w:t>Advancing</w:t>
-      </w:r>
-      <w:proofErr w:type="gramEnd"/>
-      <w:r>
-        <w:rPr>
-          <w:rFonts w:cs="Arial"/>
-          <w:color w:val="222222"/>
-          <w:shd w:val="clear" w:color="auto" w:fill="FFFFFF"/>
-        </w:rPr>
-        <w:t xml:space="preserve"> urban wildlife research through a multi</w:t>
-      </w:r>
-      <w:r>
-        <w:rPr>
-          <w:rFonts w:ascii="Cambria Math" w:hAnsi="Cambria Math" w:cs="Cambria Math"/>
-          <w:color w:val="222222"/>
-          <w:shd w:val="clear" w:color="auto" w:fill="FFFFFF"/>
-        </w:rPr>
-        <w:t>‐</w:t>
-      </w:r>
-      <w:r>
-        <w:rPr>
-          <w:rFonts w:cs="Arial"/>
-          <w:color w:val="222222"/>
-          <w:shd w:val="clear" w:color="auto" w:fill="FFFFFF"/>
-        </w:rPr>
-        <w:t>city collaboration. </w:t>
+        <w:lastRenderedPageBreak/>
+        <w:t>Hooten, M. B., &amp; Wikle, C. K. (2007). Invasions, epidemics, and binary data in a cellular world. In </w:t>
       </w:r>
       <w:r>
         <w:rPr>
@@ -19448,7 +19513,7 @@
           <w:color w:val="222222"/>
           <w:shd w:val="clear" w:color="auto" w:fill="FFFFFF"/>
         </w:rPr>
-        <w:t>Frontiers in Ecology and the Environment</w:t>
+        <w:t>Proceedings of the American Statistical Association</w:t>
       </w:r>
       <w:r>
         <w:rPr>
@@ -19456,7 +19521,26 @@
           <w:color w:val="222222"/>
           <w:shd w:val="clear" w:color="auto" w:fill="FFFFFF"/>
         </w:rPr>
-        <w:t>, </w:t>
+        <w:t> (pp. 3999-4010).</w:t>
+      </w:r>
+    </w:p>
+    <w:p>
+      <w:pPr>
+        <w:spacing w:line="480" w:lineRule="auto"/>
+        <w:ind w:left="720" w:hanging="720"/>
+        <w:rPr>
+          <w:rFonts w:cs="Arial"/>
+          <w:color w:val="222222"/>
+          <w:shd w:val="clear" w:color="auto" w:fill="FFFFFF"/>
+        </w:rPr>
+      </w:pPr>
+      <w:r>
+        <w:rPr>
+          <w:rFonts w:cs="Arial"/>
+          <w:color w:val="222222"/>
+          <w:shd w:val="clear" w:color="auto" w:fill="FFFFFF"/>
+        </w:rPr>
+        <w:t>Kalle, R., Ramesh, T., &amp; Downs, C. T. (2018). When and where to move: Dynamic occupancy models explain the range dynamics of a food nomadic bird under climate and land cover change. </w:t>
       </w:r>
       <w:r>
         <w:rPr>
@@ -19466,7 +19550,7 @@
           <w:color w:val="222222"/>
           <w:shd w:val="clear" w:color="auto" w:fill="FFFFFF"/>
         </w:rPr>
-        <w:t>17</w:t>
+        <w:t>Global Change Biology</w:t>
       </w:r>
       <w:r>
         <w:rPr>
@@ -19474,26 +19558,7 @@
           <w:color w:val="222222"/>
           <w:shd w:val="clear" w:color="auto" w:fill="FFFFFF"/>
         </w:rPr>
-        <w:t>(4), 232-239.</w:t>
-      </w:r>
-    </w:p>
-    <w:p>
-      <w:pPr>
-        <w:spacing w:line="480" w:lineRule="auto"/>
-        <w:ind w:left="720" w:hanging="720"/>
-        <w:rPr>
-          <w:rFonts w:cs="Arial"/>
-          <w:color w:val="222222"/>
-          <w:shd w:val="clear" w:color="auto" w:fill="FFFFFF"/>
-        </w:rPr>
-      </w:pPr>
-      <w:r>
-        <w:rPr>
-          <w:rFonts w:cs="Arial"/>
-          <w:color w:val="222222"/>
-          <w:shd w:val="clear" w:color="auto" w:fill="FFFFFF"/>
-        </w:rPr>
-        <w:t>Mckann, P. C., Gray, B. R., &amp; Thogmartin, W. E. (2013). Small sample bias in dynamic occupancy models. </w:t>
+        <w:t>, </w:t>
       </w:r>
       <w:r>
         <w:rPr>
@@ -19503,7 +19568,7 @@
           <w:color w:val="222222"/>
           <w:shd w:val="clear" w:color="auto" w:fill="FFFFFF"/>
         </w:rPr>
-        <w:t>The Journal of Wildlife Management</w:t>
+        <w:t>24</w:t>
       </w:r>
       <w:r>
         <w:rPr>
@@ -19511,8 +19576,75 @@
           <w:color w:val="222222"/>
           <w:shd w:val="clear" w:color="auto" w:fill="FFFFFF"/>
         </w:rPr>
-        <w:t>, </w:t>
-      </w:r>
+        <w:t>(1), e27-e39.</w:t>
+      </w:r>
+    </w:p>
+    <w:p>
+      <w:pPr>
+        <w:spacing w:line="480" w:lineRule="auto"/>
+        <w:ind w:left="720" w:hanging="720"/>
+        <w:rPr>
+          <w:rFonts w:cs="Arial"/>
+          <w:color w:val="222222"/>
+          <w:shd w:val="clear" w:color="auto" w:fill="FFFFFF"/>
+        </w:rPr>
+      </w:pPr>
+      <w:r>
+        <w:rPr>
+          <w:rFonts w:cs="Arial"/>
+          <w:color w:val="222222"/>
+          <w:shd w:val="clear" w:color="auto" w:fill="FFFFFF"/>
+        </w:rPr>
+        <w:t>Kase, A., Fidino, M., Lehrer, E. W., &amp; Magle, S. B. (2025). Local and long-distance colonization influence the distribution of a species in a fragmented landscape.</w:t>
+      </w:r>
+    </w:p>
+    <w:p>
+      <w:pPr>
+        <w:spacing w:line="480" w:lineRule="auto"/>
+        <w:ind w:left="720" w:hanging="720"/>
+        <w:rPr>
+          <w:rFonts w:cs="Arial"/>
+          <w:color w:val="222222"/>
+          <w:shd w:val="clear" w:color="auto" w:fill="FFFFFF"/>
+        </w:rPr>
+      </w:pPr>
+      <w:r>
+        <w:rPr>
+          <w:rFonts w:cs="Arial"/>
+          <w:color w:val="222222"/>
+          <w:shd w:val="clear" w:color="auto" w:fill="FFFFFF"/>
+        </w:rPr>
+        <w:t xml:space="preserve">Louvrier, J., Duchamp, C., Lauret, V., Marboutin, E., </w:t>
+      </w:r>
+      <w:proofErr w:type="spellStart"/>
+      <w:proofErr w:type="gramStart"/>
+      <w:r>
+        <w:rPr>
+          <w:rFonts w:cs="Arial"/>
+          <w:color w:val="222222"/>
+          <w:shd w:val="clear" w:color="auto" w:fill="FFFFFF"/>
+        </w:rPr>
+        <w:t>Cubaynes</w:t>
+      </w:r>
+      <w:proofErr w:type="spellEnd"/>
+      <w:r>
+        <w:rPr>
+          <w:rFonts w:cs="Arial"/>
+          <w:color w:val="222222"/>
+          <w:shd w:val="clear" w:color="auto" w:fill="FFFFFF"/>
+        </w:rPr>
+        <w:t>, S.</w:t>
+      </w:r>
+      <w:proofErr w:type="gramEnd"/>
+      <w:r>
+        <w:rPr>
+          <w:rFonts w:cs="Arial"/>
+          <w:color w:val="222222"/>
+          <w:shd w:val="clear" w:color="auto" w:fill="FFFFFF"/>
+        </w:rPr>
+        <w:t>, Choquet, R., ... &amp; Gimenez, O. (2018). Mapping and explaining wolf recolonization in France using dynamic occupancy models and opportunistic data. </w:t>
+      </w:r>
+      <w:proofErr w:type="spellStart"/>
       <w:r>
         <w:rPr>
           <w:rFonts w:cs="Arial"/>
@@ -19521,48 +19653,16 @@
           <w:color w:val="222222"/>
           <w:shd w:val="clear" w:color="auto" w:fill="FFFFFF"/>
         </w:rPr>
-        <w:t>77</w:t>
-      </w:r>
+        <w:t>Ecography</w:t>
+      </w:r>
+      <w:proofErr w:type="spellEnd"/>
       <w:r>
         <w:rPr>
           <w:rFonts w:cs="Arial"/>
           <w:color w:val="222222"/>
           <w:shd w:val="clear" w:color="auto" w:fill="FFFFFF"/>
         </w:rPr>
-        <w:t>(1), 172-180.</w:t>
-      </w:r>
-    </w:p>
-    <w:p>
-      <w:pPr>
-        <w:spacing w:line="480" w:lineRule="auto"/>
-        <w:ind w:left="720" w:hanging="720"/>
-        <w:rPr>
-          <w:rFonts w:cs="Arial"/>
-          <w:color w:val="222222"/>
-          <w:shd w:val="clear" w:color="auto" w:fill="FFFFFF"/>
-        </w:rPr>
-      </w:pPr>
-      <w:r>
-        <w:t>Plummer, M. (2003). JAGS: A program for analysis of Bayesian graphical models using Gibbs sampling. In Proceedings of the 3rd international workshop on distributed statistical computing. 124(125.10), 1–10.</w:t>
-      </w:r>
-    </w:p>
-    <w:p>
-      <w:pPr>
-        <w:spacing w:line="480" w:lineRule="auto"/>
-        <w:ind w:left="720" w:hanging="720"/>
-        <w:rPr>
-          <w:rFonts w:cs="Arial"/>
-          <w:color w:val="222222"/>
-          <w:shd w:val="clear" w:color="auto" w:fill="FFFFFF"/>
-        </w:rPr>
-      </w:pPr>
-      <w:r>
-        <w:rPr>
-          <w:rFonts w:cs="Arial"/>
-          <w:color w:val="222222"/>
-          <w:shd w:val="clear" w:color="auto" w:fill="FFFFFF"/>
-        </w:rPr>
-        <w:t>Royle, J. A., &amp; Dorazio, R. M. (2008). </w:t>
+        <w:t>, </w:t>
       </w:r>
       <w:r>
         <w:rPr>
@@ -19572,7 +19672,7 @@
           <w:color w:val="222222"/>
           <w:shd w:val="clear" w:color="auto" w:fill="FFFFFF"/>
         </w:rPr>
-        <w:t>Hierarchical modeling and inference in ecology: the analysis of data from populations, metapopulations and communities</w:t>
+        <w:t>41</w:t>
       </w:r>
       <w:r>
         <w:rPr>
@@ -19580,7 +19680,7 @@
           <w:color w:val="222222"/>
           <w:shd w:val="clear" w:color="auto" w:fill="FFFFFF"/>
         </w:rPr>
-        <w:t>. Elsevier.</w:t>
+        <w:t>(4), 647-660.</w:t>
       </w:r>
     </w:p>
     <w:p>
@@ -19594,49 +19694,68 @@
         </w:rPr>
       </w:pPr>
       <w:r>
+        <w:t>National Climatic Data Center [NCDC]. 2023. National Oceanic and Atmospheric Administration National Climatic Data Center. &lt;https://www.ncdc.noaa.gov/cdo-web/datatools/findstation</w:t>
+      </w:r>
+      <w:proofErr w:type="gramStart"/>
+      <w:r>
+        <w:t>&gt; .</w:t>
+      </w:r>
+      <w:proofErr w:type="gramEnd"/>
+      <w:r>
+        <w:t xml:space="preserve"> Accessed 25 June 2023.</w:t>
+      </w:r>
+    </w:p>
+    <w:p>
+      <w:pPr>
+        <w:spacing w:line="480" w:lineRule="auto"/>
+        <w:ind w:left="720" w:hanging="720"/>
         <w:rPr>
           <w:rFonts w:cs="Arial"/>
           <w:color w:val="222222"/>
           <w:shd w:val="clear" w:color="auto" w:fill="FFFFFF"/>
         </w:rPr>
-        <w:t>Schrimpf, M. B., Che-Castaldo, C., &amp; Lynch, H. J. (2020). Regional breeding bird assessment of the Antarctic Peninsula. Polar Biology, 43(2), 111-122.</w:t>
-      </w:r>
-    </w:p>
-    <w:p>
-      <w:pPr>
-        <w:spacing w:line="480" w:lineRule="auto"/>
-        <w:ind w:left="720" w:hanging="720"/>
+      </w:pPr>
+      <w:r>
         <w:rPr>
           <w:rFonts w:cs="Arial"/>
           <w:color w:val="222222"/>
           <w:shd w:val="clear" w:color="auto" w:fill="FFFFFF"/>
         </w:rPr>
-      </w:pPr>
+        <w:t xml:space="preserve">Magle, S. B., Fidino, M., Lehrer, E. W., Gallo, T., Mulligan, M. P., Ríos, M. J., ... &amp; Drake, D. (2019). </w:t>
+      </w:r>
+      <w:proofErr w:type="gramStart"/>
       <w:r>
         <w:rPr>
           <w:rFonts w:cs="Arial"/>
           <w:color w:val="222222"/>
           <w:shd w:val="clear" w:color="auto" w:fill="FFFFFF"/>
         </w:rPr>
-        <w:t xml:space="preserve">Tingley, M. W., Ruiz-Gutiérrez, V., Wilkerson, R. L., Howell, C. A., &amp; Siegel, R. B. (2016). </w:t>
-      </w:r>
-      <w:proofErr w:type="spellStart"/>
+        <w:t>Advancing</w:t>
+      </w:r>
+      <w:proofErr w:type="gramEnd"/>
       <w:r>
         <w:rPr>
           <w:rFonts w:cs="Arial"/>
           <w:color w:val="222222"/>
           <w:shd w:val="clear" w:color="auto" w:fill="FFFFFF"/>
         </w:rPr>
-        <w:t>Pyrodiversity</w:t>
-      </w:r>
-      <w:proofErr w:type="spellEnd"/>
+        <w:t xml:space="preserve"> urban wildlife research through a multi</w:t>
+      </w:r>
+      <w:r>
+        <w:rPr>
+          <w:rFonts w:ascii="Cambria Math" w:hAnsi="Cambria Math" w:cs="Cambria Math"/>
+          <w:color w:val="222222"/>
+          <w:shd w:val="clear" w:color="auto" w:fill="FFFFFF"/>
+        </w:rPr>
+        <w:t>‐</w:t>
+      </w:r>
       <w:r>
         <w:rPr>
           <w:rFonts w:cs="Arial"/>
           <w:color w:val="222222"/>
           <w:shd w:val="clear" w:color="auto" w:fill="FFFFFF"/>
         </w:rPr>
-        <w:t xml:space="preserve"> promotes avian diversity over the decade following forest fire. </w:t>
+        <w:t>city collaboration. </w:t>
       </w:r>
       <w:r>
         <w:rPr>
@@ -19646,7 +19765,7 @@
           <w:color w:val="222222"/>
           <w:shd w:val="clear" w:color="auto" w:fill="FFFFFF"/>
         </w:rPr>
-        <w:t>Proceedings of the Royal Society B: Biological Sciences</w:t>
+        <w:t>Frontiers in Ecology and the Environment</w:t>
       </w:r>
       <w:r>
         <w:rPr>
@@ -19664,7 +19783,7 @@
           <w:color w:val="222222"/>
           <w:shd w:val="clear" w:color="auto" w:fill="FFFFFF"/>
         </w:rPr>
-        <w:t>283</w:t>
+        <w:t>17</w:t>
       </w:r>
       <w:r>
         <w:rPr>
@@ -19672,7 +19791,7 @@
           <w:color w:val="222222"/>
           <w:shd w:val="clear" w:color="auto" w:fill="FFFFFF"/>
         </w:rPr>
-        <w:t>(1840), 20161703.</w:t>
+        <w:t>(4), 232-239.</w:t>
       </w:r>
     </w:p>
     <w:p>
@@ -19691,7 +19810,205 @@
           <w:color w:val="222222"/>
           <w:shd w:val="clear" w:color="auto" w:fill="FFFFFF"/>
         </w:rPr>
+        <w:t>Mckann, P. C., Gray, B. R., &amp; Thogmartin, W. E. (2013). Small sample bias in dynamic occupancy models. </w:t>
+      </w:r>
+      <w:r>
+        <w:rPr>
+          <w:rFonts w:cs="Arial"/>
+          <w:i/>
+          <w:iCs/>
+          <w:color w:val="222222"/>
+          <w:shd w:val="clear" w:color="auto" w:fill="FFFFFF"/>
+        </w:rPr>
+        <w:t>The Journal of Wildlife Management</w:t>
+      </w:r>
+      <w:r>
+        <w:rPr>
+          <w:rFonts w:cs="Arial"/>
+          <w:color w:val="222222"/>
+          <w:shd w:val="clear" w:color="auto" w:fill="FFFFFF"/>
+        </w:rPr>
+        <w:t>, </w:t>
+      </w:r>
+      <w:r>
+        <w:rPr>
+          <w:rFonts w:cs="Arial"/>
+          <w:i/>
+          <w:iCs/>
+          <w:color w:val="222222"/>
+          <w:shd w:val="clear" w:color="auto" w:fill="FFFFFF"/>
+        </w:rPr>
+        <w:t>77</w:t>
+      </w:r>
+      <w:r>
+        <w:rPr>
+          <w:rFonts w:cs="Arial"/>
+          <w:color w:val="222222"/>
+          <w:shd w:val="clear" w:color="auto" w:fill="FFFFFF"/>
+        </w:rPr>
+        <w:t>(1), 172-180.</w:t>
+      </w:r>
+    </w:p>
+    <w:p>
+      <w:pPr>
+        <w:spacing w:line="480" w:lineRule="auto"/>
+        <w:ind w:left="720" w:hanging="720"/>
+        <w:rPr>
+          <w:rFonts w:cs="Arial"/>
+          <w:color w:val="222222"/>
+          <w:shd w:val="clear" w:color="auto" w:fill="FFFFFF"/>
+        </w:rPr>
+      </w:pPr>
+      <w:r>
+        <w:t>Plummer, M. (2003). JAGS: A program for analysis of Bayesian graphical models using Gibbs sampling. In Proceedings of the 3rd international workshop on distributed statistical computing. 124(125.10), 1–10.</w:t>
+      </w:r>
+    </w:p>
+    <w:p>
+      <w:pPr>
+        <w:spacing w:line="480" w:lineRule="auto"/>
+        <w:ind w:left="720" w:hanging="720"/>
+        <w:rPr>
+          <w:rFonts w:cs="Arial"/>
+          <w:color w:val="222222"/>
+          <w:shd w:val="clear" w:color="auto" w:fill="FFFFFF"/>
+        </w:rPr>
+      </w:pPr>
+      <w:r>
+        <w:rPr>
+          <w:rFonts w:cs="Arial"/>
+          <w:color w:val="222222"/>
+          <w:shd w:val="clear" w:color="auto" w:fill="FFFFFF"/>
+        </w:rPr>
         <w:lastRenderedPageBreak/>
+        <w:t>Royle, J. A., &amp; Dorazio, R. M. (2008). </w:t>
+      </w:r>
+      <w:r>
+        <w:rPr>
+          <w:rFonts w:cs="Arial"/>
+          <w:i/>
+          <w:iCs/>
+          <w:color w:val="222222"/>
+          <w:shd w:val="clear" w:color="auto" w:fill="FFFFFF"/>
+        </w:rPr>
+        <w:t>Hierarchical modeling and inference in ecology: the analysis of data from populations, metapopulations and communities</w:t>
+      </w:r>
+      <w:r>
+        <w:rPr>
+          <w:rFonts w:cs="Arial"/>
+          <w:color w:val="222222"/>
+          <w:shd w:val="clear" w:color="auto" w:fill="FFFFFF"/>
+        </w:rPr>
+        <w:t>. Elsevier.</w:t>
+      </w:r>
+    </w:p>
+    <w:p>
+      <w:pPr>
+        <w:spacing w:line="480" w:lineRule="auto"/>
+        <w:ind w:left="720" w:hanging="720"/>
+        <w:rPr>
+          <w:rFonts w:cs="Arial"/>
+          <w:color w:val="222222"/>
+          <w:shd w:val="clear" w:color="auto" w:fill="FFFFFF"/>
+        </w:rPr>
+      </w:pPr>
+      <w:r>
+        <w:rPr>
+          <w:rFonts w:cs="Arial"/>
+          <w:color w:val="222222"/>
+          <w:shd w:val="clear" w:color="auto" w:fill="FFFFFF"/>
+        </w:rPr>
+        <w:t>Schrimpf, M. B., Che-Castaldo, C., &amp; Lynch, H. J. (2020). Regional breeding bird assessment of the Antarctic Peninsula. Polar Biology, 43(2), 111-122.</w:t>
+      </w:r>
+    </w:p>
+    <w:p>
+      <w:pPr>
+        <w:spacing w:line="480" w:lineRule="auto"/>
+        <w:ind w:left="720" w:hanging="720"/>
+        <w:rPr>
+          <w:rFonts w:cs="Arial"/>
+          <w:color w:val="222222"/>
+          <w:shd w:val="clear" w:color="auto" w:fill="FFFFFF"/>
+        </w:rPr>
+      </w:pPr>
+      <w:r>
+        <w:rPr>
+          <w:rFonts w:cs="Arial"/>
+          <w:color w:val="222222"/>
+          <w:shd w:val="clear" w:color="auto" w:fill="FFFFFF"/>
+        </w:rPr>
+        <w:t xml:space="preserve">Tingley, M. W., Ruiz-Gutiérrez, V., Wilkerson, R. L., Howell, C. A., &amp; Siegel, R. B. (2016). </w:t>
+      </w:r>
+      <w:proofErr w:type="spellStart"/>
+      <w:r>
+        <w:rPr>
+          <w:rFonts w:cs="Arial"/>
+          <w:color w:val="222222"/>
+          <w:shd w:val="clear" w:color="auto" w:fill="FFFFFF"/>
+        </w:rPr>
+        <w:t>Pyrodiversity</w:t>
+      </w:r>
+      <w:proofErr w:type="spellEnd"/>
+      <w:r>
+        <w:rPr>
+          <w:rFonts w:cs="Arial"/>
+          <w:color w:val="222222"/>
+          <w:shd w:val="clear" w:color="auto" w:fill="FFFFFF"/>
+        </w:rPr>
+        <w:t xml:space="preserve"> promotes avian diversity over the decade following forest fire. </w:t>
+      </w:r>
+      <w:r>
+        <w:rPr>
+          <w:rFonts w:cs="Arial"/>
+          <w:i/>
+          <w:iCs/>
+          <w:color w:val="222222"/>
+          <w:shd w:val="clear" w:color="auto" w:fill="FFFFFF"/>
+        </w:rPr>
+        <w:t>Proceedings of the Royal Society B: Biological Sciences</w:t>
+      </w:r>
+      <w:r>
+        <w:rPr>
+          <w:rFonts w:cs="Arial"/>
+          <w:color w:val="222222"/>
+          <w:shd w:val="clear" w:color="auto" w:fill="FFFFFF"/>
+        </w:rPr>
+        <w:t>, </w:t>
+      </w:r>
+      <w:r>
+        <w:rPr>
+          <w:rFonts w:cs="Arial"/>
+          <w:i/>
+          <w:iCs/>
+          <w:color w:val="222222"/>
+          <w:shd w:val="clear" w:color="auto" w:fill="FFFFFF"/>
+        </w:rPr>
+        <w:t>283</w:t>
+      </w:r>
+      <w:r>
+        <w:rPr>
+          <w:rFonts w:cs="Arial"/>
+          <w:color w:val="222222"/>
+          <w:shd w:val="clear" w:color="auto" w:fill="FFFFFF"/>
+        </w:rPr>
+        <w:t>(1840), 20161703.</w:t>
+      </w:r>
+    </w:p>
+    <w:p>
+      <w:pPr>
+        <w:spacing w:line="480" w:lineRule="auto"/>
+        <w:ind w:left="720" w:hanging="720"/>
+        <w:rPr>
+          <w:rFonts w:cs="Arial"/>
+          <w:color w:val="222222"/>
+          <w:shd w:val="clear" w:color="auto" w:fill="FFFFFF"/>
+        </w:rPr>
+      </w:pPr>
+      <w:r>
+        <w:rPr>
+          <w:rFonts w:cs="Arial"/>
+          <w:color w:val="222222"/>
+          <w:shd w:val="clear" w:color="auto" w:fill="FFFFFF"/>
+        </w:rPr>
         <w:t>Tingley, M. W., Stillman, A. N., Wilkerson, R. L., Howell, C. A., Sawyer, S. C., &amp; Siegel, R. B. (2018). Cross</w:t>
       </w:r>
       <w:r>
@@ -19820,6 +20137,35 @@
       </w:hyperlink>
       <w:r>
         <w:t>.</w:t>
+      </w:r>
+    </w:p>
+    <w:p>
+      <w:pPr>
+        <w:spacing w:line="480" w:lineRule="auto"/>
+        <w:ind w:left="720" w:hanging="720"/>
+      </w:pPr>
+      <w:r>
+        <w:t>Wikle, C. K., Berliner, L. M., &amp; Cressie, N. (1998). Hierarchical Bayesian space-time models. </w:t>
+      </w:r>
+      <w:r>
+        <w:rPr>
+          <w:i/>
+          <w:iCs/>
+        </w:rPr>
+        <w:t>Environmental and ecological statistics</w:t>
+      </w:r>
+      <w:r>
+        <w:t>, </w:t>
+      </w:r>
+      <w:r>
+        <w:rPr>
+          <w:i/>
+          <w:iCs/>
+        </w:rPr>
+        <w:t>5</w:t>
+      </w:r>
+      <w:r>
+        <w:t>(2), 117-154.</w:t>
       </w:r>
     </w:p>
     <w:p>
@@ -20800,7 +21146,6 @@
   <w:style w:type="character" w:default="1" w:styleId="DefaultParagraphFont">
     <w:name w:val="Default Paragraph Font"/>
     <w:uiPriority w:val="1"/>
-    <w:semiHidden/>
     <w:unhideWhenUsed/>
   </w:style>
   <w:style w:type="table" w:default="1" w:styleId="TableNormal">

</xml_diff>